<commit_message>
Casi preparat segona entrega (falta arubu)
</commit_message>
<xml_diff>
--- a/ADA Pràctica 1.docx
+++ b/ADA Pràctica 1.docx
@@ -1785,50 +1785,16 @@
         <w:rPr>
           <w:rFonts w:ascii="Times New Roman" w:hAnsi="Times New Roman" w:cs="Times New Roman"/>
         </w:rPr>
-        <w:t xml:space="preserve"> · Diagrama de casos d’ús</w:t>
-      </w:r>
-    </w:p>
-    <w:p>
-      <w:pPr>
-        <w:pStyle w:val="Prrafodelista"/>
-        <w:rPr>
-          <w:rFonts w:ascii="Times New Roman" w:hAnsi="Times New Roman" w:cs="Times New Roman"/>
-        </w:rPr>
-      </w:pPr>
-      <w:r>
-        <w:rPr>
-          <w:rFonts w:ascii="Times New Roman" w:hAnsi="Times New Roman" w:cs="Times New Roman"/>
-        </w:rPr>
-        <w:t xml:space="preserve"> · Especificació textual i diagrames de : Fer Comandes, Mirar Comandes, Escollir Pizzes i Escollir Personalitzades</w:t>
-      </w:r>
-    </w:p>
-    <w:p>
-      <w:pPr>
-        <w:pStyle w:val="Prrafodelista"/>
-        <w:rPr>
-          <w:rFonts w:ascii="Times New Roman" w:hAnsi="Times New Roman" w:cs="Times New Roman"/>
-        </w:rPr>
-      </w:pPr>
-      <w:r>
-        <w:rPr>
-          <w:rFonts w:ascii="Times New Roman" w:hAnsi="Times New Roman" w:cs="Times New Roman"/>
-        </w:rPr>
-        <w:t xml:space="preserve"> · Documentació</w:t>
-      </w:r>
-    </w:p>
-    <w:p>
-      <w:pPr>
-        <w:pStyle w:val="Prrafodelista"/>
-        <w:rPr>
-          <w:rFonts w:ascii="Times New Roman" w:hAnsi="Times New Roman" w:cs="Times New Roman"/>
-        </w:rPr>
-      </w:pPr>
-      <w:r>
-        <w:rPr>
-          <w:rFonts w:ascii="Times New Roman" w:hAnsi="Times New Roman" w:cs="Times New Roman"/>
-        </w:rPr>
-        <w:t xml:space="preserve"> </w:t>
-      </w:r>
+        <w:t>· Especificació textual i diagrames de : Fer Comandes, Mirar Comandes, Escollir Pizzes i Escollir Personalitzades</w:t>
+      </w:r>
+    </w:p>
+    <w:p>
+      <w:pPr>
+        <w:pStyle w:val="Prrafodelista"/>
+        <w:rPr>
+          <w:rFonts w:ascii="Times New Roman" w:hAnsi="Times New Roman" w:cs="Times New Roman"/>
+        </w:rPr>
+      </w:pPr>
     </w:p>
     <w:p>
       <w:pPr>
@@ -1867,49 +1833,7 @@
         <w:rPr>
           <w:rFonts w:ascii="Times New Roman" w:hAnsi="Times New Roman" w:cs="Times New Roman"/>
         </w:rPr>
-        <w:t xml:space="preserve"> · Regles de negoci</w:t>
-      </w:r>
-    </w:p>
-    <w:p>
-      <w:pPr>
-        <w:pStyle w:val="Prrafodelista"/>
-        <w:rPr>
-          <w:rFonts w:ascii="Times New Roman" w:hAnsi="Times New Roman" w:cs="Times New Roman"/>
-        </w:rPr>
-      </w:pPr>
-      <w:r>
-        <w:rPr>
-          <w:rFonts w:ascii="Times New Roman" w:hAnsi="Times New Roman" w:cs="Times New Roman"/>
-        </w:rPr>
-        <w:t xml:space="preserve"> · Diagrama de classes d’entitat sense operacions</w:t>
-      </w:r>
-    </w:p>
-    <w:p>
-      <w:pPr>
-        <w:pStyle w:val="Prrafodelista"/>
-        <w:rPr>
-          <w:rFonts w:ascii="Times New Roman" w:hAnsi="Times New Roman" w:cs="Times New Roman"/>
-        </w:rPr>
-      </w:pPr>
-      <w:r>
-        <w:rPr>
-          <w:rFonts w:ascii="Times New Roman" w:hAnsi="Times New Roman" w:cs="Times New Roman"/>
-        </w:rPr>
-        <w:t xml:space="preserve"> · Diagrama d’estats de la classe comanda</w:t>
-      </w:r>
-    </w:p>
-    <w:p>
-      <w:pPr>
-        <w:pStyle w:val="Prrafodelista"/>
-        <w:rPr>
-          <w:rFonts w:ascii="Times New Roman" w:hAnsi="Times New Roman" w:cs="Times New Roman"/>
-        </w:rPr>
-      </w:pPr>
-      <w:r>
-        <w:rPr>
-          <w:rFonts w:ascii="Times New Roman" w:hAnsi="Times New Roman" w:cs="Times New Roman"/>
-        </w:rPr>
-        <w:t xml:space="preserve"> · Especificació textual i diagrames de : Consultar Llista Comandes, Preparació Comandes i Entrega</w:t>
+        <w:t>· Especificació textual i diagrames de : Consultar Llista Comandes, Preparació Comandes i Entrega</w:t>
       </w:r>
     </w:p>
     <w:p>
@@ -1956,7 +1880,6 @@
         <w:rPr>
           <w:rFonts w:ascii="Times New Roman" w:hAnsi="Times New Roman" w:cs="Times New Roman"/>
         </w:rPr>
-        <w:lastRenderedPageBreak/>
         <w:t>R</w:t>
       </w:r>
       <w:r>
@@ -1984,6 +1907,7 @@
         <w:rPr>
           <w:rFonts w:ascii="Times New Roman" w:hAnsi="Times New Roman" w:cs="Times New Roman"/>
         </w:rPr>
+        <w:lastRenderedPageBreak/>
         <w:t>Regles de negoci</w:t>
       </w:r>
       <w:bookmarkEnd w:id="1"/>
@@ -2046,16 +1970,8 @@
         <w:rPr>
           <w:rFonts w:ascii="Times New Roman" w:hAnsi="Times New Roman" w:cs="Times New Roman"/>
         </w:rPr>
-        <w:t xml:space="preserve">Un client no pot realitzar cap comanda sense estar </w:t>
-      </w:r>
-      <w:proofErr w:type="spellStart"/>
-      <w:r>
-        <w:rPr>
-          <w:rFonts w:ascii="Times New Roman" w:hAnsi="Times New Roman" w:cs="Times New Roman"/>
-        </w:rPr>
-        <w:t>loggejat</w:t>
-      </w:r>
-      <w:proofErr w:type="spellEnd"/>
+        <w:t>Un client no pot realitzar cap comanda sense estar loggejat</w:t>
+      </w:r>
     </w:p>
     <w:p>
       <w:pPr>
@@ -2090,21 +2006,7 @@
         <w:rPr>
           <w:rFonts w:ascii="Times New Roman" w:hAnsi="Times New Roman" w:cs="Times New Roman"/>
         </w:rPr>
-        <w:t xml:space="preserve">Les pizzes poden ser </w:t>
-      </w:r>
-      <w:proofErr w:type="spellStart"/>
-      <w:r>
-        <w:rPr>
-          <w:rFonts w:ascii="Times New Roman" w:hAnsi="Times New Roman" w:cs="Times New Roman"/>
-        </w:rPr>
-        <w:t>predefinides</w:t>
-      </w:r>
-      <w:proofErr w:type="spellEnd"/>
-      <w:r>
-        <w:rPr>
-          <w:rFonts w:ascii="Times New Roman" w:hAnsi="Times New Roman" w:cs="Times New Roman"/>
-        </w:rPr>
-        <w:t xml:space="preserve"> o personalitzades</w:t>
+        <w:t>Les pizzes poden ser predefinides o personalitzades</w:t>
       </w:r>
     </w:p>
     <w:p>
@@ -2158,7 +2060,7 @@
         <w:rPr>
           <w:rFonts w:ascii="Times New Roman" w:hAnsi="Times New Roman" w:cs="Times New Roman"/>
         </w:rPr>
-        <w:t>Per a escollir els productes haurem de seleccionar el tipus i després seleccionar-los de una llista on sortirà el número de referència i preu</w:t>
+        <w:t>La mida de les pizzes serà: individual, mitjana i familiar.</w:t>
       </w:r>
     </w:p>
     <w:p>
@@ -2176,7 +2078,7 @@
         <w:rPr>
           <w:rFonts w:ascii="Times New Roman" w:hAnsi="Times New Roman" w:cs="Times New Roman"/>
         </w:rPr>
-        <w:t>Les pizzes mostrarem la llista d’ingredients i la mida.</w:t>
+        <w:t>Les pizzes predefinides tindran una mida i uns ingredients determinats</w:t>
       </w:r>
     </w:p>
     <w:p>
@@ -2194,7 +2096,7 @@
         <w:rPr>
           <w:rFonts w:ascii="Times New Roman" w:hAnsi="Times New Roman" w:cs="Times New Roman"/>
         </w:rPr>
-        <w:t>La mida de les pizzes serà: individual, mitjana i familiar.</w:t>
+        <w:t>Les pizzes personalitzades se li demanarà la mida i els ingredients.</w:t>
       </w:r>
     </w:p>
     <w:p>
@@ -2212,21 +2114,7 @@
         <w:rPr>
           <w:rFonts w:ascii="Times New Roman" w:hAnsi="Times New Roman" w:cs="Times New Roman"/>
         </w:rPr>
-        <w:t xml:space="preserve">Les pizzes </w:t>
-      </w:r>
-      <w:proofErr w:type="spellStart"/>
-      <w:r>
-        <w:rPr>
-          <w:rFonts w:ascii="Times New Roman" w:hAnsi="Times New Roman" w:cs="Times New Roman"/>
-        </w:rPr>
-        <w:t>predefinides</w:t>
-      </w:r>
-      <w:proofErr w:type="spellEnd"/>
-      <w:r>
-        <w:rPr>
-          <w:rFonts w:ascii="Times New Roman" w:hAnsi="Times New Roman" w:cs="Times New Roman"/>
-        </w:rPr>
-        <w:t xml:space="preserve"> tindran una mida i uns ingredients determinats</w:t>
+        <w:t>Els ingredients per als dos tipus de pizza seran màxim de 5</w:t>
       </w:r>
     </w:p>
     <w:p>
@@ -2244,7 +2132,7 @@
         <w:rPr>
           <w:rFonts w:ascii="Times New Roman" w:hAnsi="Times New Roman" w:cs="Times New Roman"/>
         </w:rPr>
-        <w:t>Les pizzes personalitzades se li demanarà la mida i els ingredients.</w:t>
+        <w:t>El cuiner s’assignarà les comandes de una llista de comandes no assignades a cap cuiner</w:t>
       </w:r>
     </w:p>
     <w:p>
@@ -2262,7 +2150,7 @@
         <w:rPr>
           <w:rFonts w:ascii="Times New Roman" w:hAnsi="Times New Roman" w:cs="Times New Roman"/>
         </w:rPr>
-        <w:t>Els ingredients per als dos tipus de pizza seran màxim de 5</w:t>
+        <w:t>El repartidor tindrà assignada una zona geogràfica</w:t>
       </w:r>
     </w:p>
     <w:p>
@@ -2280,7 +2168,7 @@
         <w:rPr>
           <w:rFonts w:ascii="Times New Roman" w:hAnsi="Times New Roman" w:cs="Times New Roman"/>
         </w:rPr>
-        <w:t>Totes les pizzes personalitzades es guardaran en un llista per a cada client</w:t>
+        <w:t>Els empleats són cuiners o repartidors i cadascú te un codi d’empleat i nom</w:t>
       </w:r>
     </w:p>
     <w:p>
@@ -2298,350 +2186,152 @@
         <w:rPr>
           <w:rFonts w:ascii="Times New Roman" w:hAnsi="Times New Roman" w:cs="Times New Roman"/>
         </w:rPr>
-        <w:t>Les pizzes personalitzades podran fer-se sense  haver de seleccionar fer comanda</w:t>
-      </w:r>
-    </w:p>
-    <w:p>
-      <w:pPr>
-        <w:pStyle w:val="Prrafodelista"/>
-        <w:numPr>
-          <w:ilvl w:val="0"/>
-          <w:numId w:val="2"/>
-        </w:numPr>
-        <w:rPr>
-          <w:rFonts w:ascii="Times New Roman" w:hAnsi="Times New Roman" w:cs="Times New Roman"/>
-        </w:rPr>
-      </w:pPr>
-      <w:r>
-        <w:rPr>
-          <w:rFonts w:ascii="Times New Roman" w:hAnsi="Times New Roman" w:cs="Times New Roman"/>
-        </w:rPr>
-        <w:t>El preu de les pizzes es calcula segons la mida i el número d’ingredients</w:t>
-      </w:r>
-    </w:p>
-    <w:p>
-      <w:pPr>
-        <w:pStyle w:val="Prrafodelista"/>
-        <w:numPr>
-          <w:ilvl w:val="0"/>
-          <w:numId w:val="2"/>
-        </w:numPr>
-        <w:rPr>
-          <w:rFonts w:ascii="Times New Roman" w:hAnsi="Times New Roman" w:cs="Times New Roman"/>
-        </w:rPr>
-      </w:pPr>
-      <w:r>
-        <w:rPr>
-          <w:rFonts w:ascii="Times New Roman" w:hAnsi="Times New Roman" w:cs="Times New Roman"/>
-        </w:rPr>
-        <w:t>El preu dels menús es calcula a partir del preu dels productes menys un 10%</w:t>
-      </w:r>
-    </w:p>
-    <w:p>
-      <w:pPr>
-        <w:pStyle w:val="Prrafodelista"/>
-        <w:numPr>
-          <w:ilvl w:val="0"/>
-          <w:numId w:val="2"/>
-        </w:numPr>
-        <w:rPr>
-          <w:rFonts w:ascii="Times New Roman" w:hAnsi="Times New Roman" w:cs="Times New Roman"/>
-        </w:rPr>
-      </w:pPr>
-      <w:r>
-        <w:rPr>
-          <w:rFonts w:ascii="Times New Roman" w:hAnsi="Times New Roman" w:cs="Times New Roman"/>
-        </w:rPr>
-        <w:t>Un cop escollits els productes se’ls hi mostrarà el preu total</w:t>
-      </w:r>
-    </w:p>
-    <w:p>
-      <w:pPr>
-        <w:pStyle w:val="Prrafodelista"/>
-        <w:numPr>
-          <w:ilvl w:val="0"/>
-          <w:numId w:val="2"/>
-        </w:numPr>
-        <w:rPr>
-          <w:rFonts w:ascii="Times New Roman" w:hAnsi="Times New Roman" w:cs="Times New Roman"/>
-        </w:rPr>
-      </w:pPr>
-      <w:r>
-        <w:rPr>
-          <w:rFonts w:ascii="Times New Roman" w:hAnsi="Times New Roman" w:cs="Times New Roman"/>
-        </w:rPr>
-        <w:t>Si e confirma la comanda se’ls hi assignarà un codi únic, una hora i un repartidor</w:t>
-      </w:r>
-    </w:p>
-    <w:p>
-      <w:pPr>
-        <w:pStyle w:val="Prrafodelista"/>
-        <w:numPr>
-          <w:ilvl w:val="0"/>
-          <w:numId w:val="2"/>
-        </w:numPr>
-        <w:rPr>
-          <w:rFonts w:ascii="Times New Roman" w:hAnsi="Times New Roman" w:cs="Times New Roman"/>
-        </w:rPr>
-      </w:pPr>
-      <w:r>
-        <w:rPr>
-          <w:rFonts w:ascii="Times New Roman" w:hAnsi="Times New Roman" w:cs="Times New Roman"/>
-        </w:rPr>
-        <w:t>El client pot consultar les comandes en qualsevol moment on li sortiran els codis únics de cada comanda</w:t>
-      </w:r>
-    </w:p>
-    <w:p>
-      <w:pPr>
-        <w:pStyle w:val="Prrafodelista"/>
-        <w:numPr>
-          <w:ilvl w:val="0"/>
-          <w:numId w:val="2"/>
-        </w:numPr>
-        <w:rPr>
-          <w:rFonts w:ascii="Times New Roman" w:hAnsi="Times New Roman" w:cs="Times New Roman"/>
-        </w:rPr>
-      </w:pPr>
-      <w:r>
-        <w:rPr>
-          <w:rFonts w:ascii="Times New Roman" w:hAnsi="Times New Roman" w:cs="Times New Roman"/>
-        </w:rPr>
-        <w:t>Si selecciona una comanda de la llista podrà veure els productes d’aquesta amb les seves quantitats</w:t>
-      </w:r>
-    </w:p>
-    <w:p>
-      <w:pPr>
-        <w:pStyle w:val="Prrafodelista"/>
-        <w:numPr>
-          <w:ilvl w:val="0"/>
-          <w:numId w:val="2"/>
-        </w:numPr>
-        <w:rPr>
-          <w:rFonts w:ascii="Times New Roman" w:hAnsi="Times New Roman" w:cs="Times New Roman"/>
-        </w:rPr>
-      </w:pPr>
-      <w:r>
-        <w:rPr>
-          <w:rFonts w:ascii="Times New Roman" w:hAnsi="Times New Roman" w:cs="Times New Roman"/>
-        </w:rPr>
-        <w:t>Podrà fer una nova comanda copiant la llista de productes de una de la llista, i se li assignarà un altre codi únic</w:t>
-      </w:r>
-    </w:p>
-    <w:p>
-      <w:pPr>
-        <w:pStyle w:val="Prrafodelista"/>
-        <w:numPr>
-          <w:ilvl w:val="0"/>
-          <w:numId w:val="2"/>
-        </w:numPr>
-        <w:rPr>
-          <w:rFonts w:ascii="Times New Roman" w:hAnsi="Times New Roman" w:cs="Times New Roman"/>
-        </w:rPr>
-      </w:pPr>
-      <w:r>
-        <w:rPr>
-          <w:rFonts w:ascii="Times New Roman" w:hAnsi="Times New Roman" w:cs="Times New Roman"/>
-        </w:rPr>
-        <w:t>El cuiner s’assignarà les comandes de una llista de comandes no assignades a cap cuiner</w:t>
-      </w:r>
-    </w:p>
-    <w:p>
-      <w:pPr>
-        <w:pStyle w:val="Prrafodelista"/>
-        <w:numPr>
-          <w:ilvl w:val="0"/>
-          <w:numId w:val="2"/>
-        </w:numPr>
-        <w:rPr>
-          <w:rFonts w:ascii="Times New Roman" w:hAnsi="Times New Roman" w:cs="Times New Roman"/>
-        </w:rPr>
-      </w:pPr>
-      <w:r>
-        <w:rPr>
-          <w:rFonts w:ascii="Times New Roman" w:hAnsi="Times New Roman" w:cs="Times New Roman"/>
-        </w:rPr>
-        <w:t>El cuiner un cop assignada la comanda veurà les pizzes que te aquesta i si la selecciona podrà veure la llista de ingredients</w:t>
-      </w:r>
-    </w:p>
-    <w:p>
-      <w:pPr>
-        <w:pStyle w:val="Prrafodelista"/>
-        <w:numPr>
-          <w:ilvl w:val="0"/>
-          <w:numId w:val="2"/>
-        </w:numPr>
-        <w:rPr>
-          <w:rFonts w:ascii="Times New Roman" w:hAnsi="Times New Roman" w:cs="Times New Roman"/>
-        </w:rPr>
-      </w:pPr>
-      <w:r>
-        <w:rPr>
-          <w:rFonts w:ascii="Times New Roman" w:hAnsi="Times New Roman" w:cs="Times New Roman"/>
-        </w:rPr>
-        <w:t>Un cop acaba de preparar les pizzes assignarà la comanda com a preparada</w:t>
-      </w:r>
-    </w:p>
-    <w:p>
-      <w:pPr>
-        <w:pStyle w:val="Prrafodelista"/>
-        <w:numPr>
-          <w:ilvl w:val="0"/>
-          <w:numId w:val="2"/>
-        </w:numPr>
-        <w:rPr>
-          <w:rFonts w:ascii="Times New Roman" w:hAnsi="Times New Roman" w:cs="Times New Roman"/>
-        </w:rPr>
-      </w:pPr>
-      <w:r>
-        <w:rPr>
-          <w:rFonts w:ascii="Times New Roman" w:hAnsi="Times New Roman" w:cs="Times New Roman"/>
-        </w:rPr>
-        <w:t>El cuiner pot veure sempre la llista de comandes que te assignades i que no ha preparat</w:t>
-      </w:r>
-    </w:p>
-    <w:p>
-      <w:pPr>
-        <w:pStyle w:val="Prrafodelista"/>
-        <w:numPr>
-          <w:ilvl w:val="0"/>
-          <w:numId w:val="2"/>
-        </w:numPr>
-        <w:rPr>
-          <w:rFonts w:ascii="Times New Roman" w:hAnsi="Times New Roman" w:cs="Times New Roman"/>
-        </w:rPr>
-      </w:pPr>
-      <w:r>
-        <w:rPr>
-          <w:rFonts w:ascii="Times New Roman" w:hAnsi="Times New Roman" w:cs="Times New Roman"/>
-        </w:rPr>
-        <w:t>El repartidor tindrà assignada una zona geogràfica</w:t>
-      </w:r>
-    </w:p>
-    <w:p>
-      <w:pPr>
-        <w:pStyle w:val="Prrafodelista"/>
-        <w:numPr>
-          <w:ilvl w:val="0"/>
-          <w:numId w:val="2"/>
-        </w:numPr>
-        <w:rPr>
-          <w:rFonts w:ascii="Times New Roman" w:hAnsi="Times New Roman" w:cs="Times New Roman"/>
-        </w:rPr>
-      </w:pPr>
-      <w:r>
-        <w:rPr>
-          <w:rFonts w:ascii="Times New Roman" w:hAnsi="Times New Roman" w:cs="Times New Roman"/>
-        </w:rPr>
-        <w:t>Quan un comanda que te assignada es marca com a preparada reben un avís amb l’adreça de lliurament</w:t>
-      </w:r>
-    </w:p>
-    <w:p>
-      <w:pPr>
-        <w:pStyle w:val="Prrafodelista"/>
-        <w:numPr>
-          <w:ilvl w:val="0"/>
-          <w:numId w:val="2"/>
-        </w:numPr>
-        <w:rPr>
-          <w:rFonts w:ascii="Times New Roman" w:hAnsi="Times New Roman" w:cs="Times New Roman"/>
-        </w:rPr>
-      </w:pPr>
-      <w:r>
-        <w:rPr>
-          <w:rFonts w:ascii="Times New Roman" w:hAnsi="Times New Roman" w:cs="Times New Roman"/>
-        </w:rPr>
-        <w:t>El repartidor confirma que l’ha vist i es disposa a fer l’entrega</w:t>
-      </w:r>
-    </w:p>
-    <w:p>
-      <w:pPr>
-        <w:pStyle w:val="Prrafodelista"/>
-        <w:numPr>
-          <w:ilvl w:val="0"/>
-          <w:numId w:val="2"/>
-        </w:numPr>
-        <w:rPr>
-          <w:rFonts w:ascii="Times New Roman" w:hAnsi="Times New Roman" w:cs="Times New Roman"/>
-        </w:rPr>
-      </w:pPr>
-      <w:r>
-        <w:rPr>
-          <w:rFonts w:ascii="Times New Roman" w:hAnsi="Times New Roman" w:cs="Times New Roman"/>
-        </w:rPr>
-        <w:t>Quan ha entregat la comanda ficarà aquesta com a entregada</w:t>
-      </w:r>
-    </w:p>
-    <w:p>
-      <w:pPr>
-        <w:pStyle w:val="Prrafodelista"/>
-        <w:numPr>
-          <w:ilvl w:val="0"/>
-          <w:numId w:val="2"/>
-        </w:numPr>
-        <w:rPr>
-          <w:rFonts w:ascii="Times New Roman" w:hAnsi="Times New Roman" w:cs="Times New Roman"/>
-        </w:rPr>
-      </w:pPr>
-      <w:r>
-        <w:rPr>
-          <w:rFonts w:ascii="Times New Roman" w:hAnsi="Times New Roman" w:cs="Times New Roman"/>
-        </w:rPr>
-        <w:t>Els empleats són cuiners o repartidors i cadascú te un codi d’empleat i nom</w:t>
-      </w:r>
-    </w:p>
-    <w:p>
-      <w:pPr>
-        <w:pStyle w:val="Prrafodelista"/>
-        <w:numPr>
-          <w:ilvl w:val="0"/>
-          <w:numId w:val="2"/>
-        </w:numPr>
-        <w:rPr>
-          <w:rFonts w:ascii="Times New Roman" w:hAnsi="Times New Roman" w:cs="Times New Roman"/>
-        </w:rPr>
-      </w:pPr>
-      <w:r>
-        <w:rPr>
-          <w:rFonts w:ascii="Times New Roman" w:hAnsi="Times New Roman" w:cs="Times New Roman"/>
-        </w:rPr>
-        <w:t>L’administrador pot afegir i esborrar empleats</w:t>
-      </w:r>
-    </w:p>
-    <w:p>
-      <w:pPr>
-        <w:pStyle w:val="Prrafodelista"/>
-        <w:numPr>
-          <w:ilvl w:val="0"/>
-          <w:numId w:val="2"/>
-        </w:numPr>
-        <w:rPr>
-          <w:rFonts w:ascii="Times New Roman" w:hAnsi="Times New Roman" w:cs="Times New Roman"/>
-        </w:rPr>
-      </w:pPr>
-      <w:r>
-        <w:rPr>
-          <w:rFonts w:ascii="Times New Roman" w:hAnsi="Times New Roman" w:cs="Times New Roman"/>
-        </w:rPr>
-        <w:t>El sistema a les 0h del dia 1 de cada mes assignarà un descompte als clients que hagin fet comandes amb un valor superior de 200 ens els darrers 3 mesos</w:t>
-      </w:r>
-    </w:p>
-    <w:p>
-      <w:pPr>
-        <w:pStyle w:val="Prrafodelista"/>
-        <w:numPr>
-          <w:ilvl w:val="0"/>
-          <w:numId w:val="2"/>
-        </w:numPr>
-        <w:rPr>
-          <w:rFonts w:ascii="Times New Roman" w:hAnsi="Times New Roman" w:cs="Times New Roman"/>
-        </w:rPr>
-      </w:pPr>
-      <w:r>
-        <w:rPr>
-          <w:rFonts w:ascii="Times New Roman" w:hAnsi="Times New Roman" w:cs="Times New Roman"/>
-        </w:rPr>
-        <w:t>El descompte es podrà aplicar en la pròxima comanda</w:t>
-      </w:r>
+        <w:t xml:space="preserve">El descompte </w:t>
+      </w:r>
+      <w:r>
+        <w:rPr>
+          <w:rFonts w:ascii="Times New Roman" w:hAnsi="Times New Roman" w:cs="Times New Roman"/>
+        </w:rPr>
+        <w:t>s’</w:t>
+      </w:r>
+      <w:r>
+        <w:rPr>
+          <w:rFonts w:ascii="Times New Roman" w:hAnsi="Times New Roman" w:cs="Times New Roman"/>
+        </w:rPr>
+        <w:t>aplica en la pròxima comanda</w:t>
+      </w:r>
+      <w:r>
+        <w:rPr>
+          <w:rFonts w:ascii="Times New Roman" w:hAnsi="Times New Roman" w:cs="Times New Roman"/>
+        </w:rPr>
+        <w:t xml:space="preserve"> sempre</w:t>
+      </w:r>
+    </w:p>
+    <w:p>
+      <w:pPr>
+        <w:rPr>
+          <w:rFonts w:ascii="Times New Roman" w:hAnsi="Times New Roman" w:cs="Times New Roman"/>
+        </w:rPr>
+      </w:pPr>
+    </w:p>
+    <w:p>
+      <w:pPr>
+        <w:rPr>
+          <w:rFonts w:ascii="Times New Roman" w:hAnsi="Times New Roman" w:cs="Times New Roman"/>
+        </w:rPr>
+      </w:pPr>
+    </w:p>
+    <w:p>
+      <w:pPr>
+        <w:rPr>
+          <w:rFonts w:ascii="Times New Roman" w:hAnsi="Times New Roman" w:cs="Times New Roman"/>
+        </w:rPr>
+      </w:pPr>
+    </w:p>
+    <w:p>
+      <w:pPr>
+        <w:rPr>
+          <w:rFonts w:ascii="Times New Roman" w:hAnsi="Times New Roman" w:cs="Times New Roman"/>
+        </w:rPr>
+      </w:pPr>
+    </w:p>
+    <w:p>
+      <w:pPr>
+        <w:rPr>
+          <w:rFonts w:ascii="Times New Roman" w:hAnsi="Times New Roman" w:cs="Times New Roman"/>
+        </w:rPr>
+      </w:pPr>
+    </w:p>
+    <w:p>
+      <w:pPr>
+        <w:rPr>
+          <w:rFonts w:ascii="Times New Roman" w:hAnsi="Times New Roman" w:cs="Times New Roman"/>
+        </w:rPr>
+      </w:pPr>
+    </w:p>
+    <w:p>
+      <w:pPr>
+        <w:rPr>
+          <w:rFonts w:ascii="Times New Roman" w:hAnsi="Times New Roman" w:cs="Times New Roman"/>
+        </w:rPr>
+      </w:pPr>
+    </w:p>
+    <w:p>
+      <w:pPr>
+        <w:rPr>
+          <w:rFonts w:ascii="Times New Roman" w:hAnsi="Times New Roman" w:cs="Times New Roman"/>
+        </w:rPr>
+      </w:pPr>
+    </w:p>
+    <w:p>
+      <w:pPr>
+        <w:rPr>
+          <w:rFonts w:ascii="Times New Roman" w:hAnsi="Times New Roman" w:cs="Times New Roman"/>
+        </w:rPr>
+      </w:pPr>
+    </w:p>
+    <w:p>
+      <w:pPr>
+        <w:rPr>
+          <w:rFonts w:ascii="Times New Roman" w:hAnsi="Times New Roman" w:cs="Times New Roman"/>
+        </w:rPr>
+      </w:pPr>
+    </w:p>
+    <w:p>
+      <w:pPr>
+        <w:rPr>
+          <w:rFonts w:ascii="Times New Roman" w:hAnsi="Times New Roman" w:cs="Times New Roman"/>
+        </w:rPr>
+      </w:pPr>
+    </w:p>
+    <w:p>
+      <w:pPr>
+        <w:rPr>
+          <w:rFonts w:ascii="Times New Roman" w:hAnsi="Times New Roman" w:cs="Times New Roman"/>
+        </w:rPr>
+      </w:pPr>
+    </w:p>
+    <w:p>
+      <w:pPr>
+        <w:rPr>
+          <w:rFonts w:ascii="Times New Roman" w:hAnsi="Times New Roman" w:cs="Times New Roman"/>
+        </w:rPr>
+      </w:pPr>
+    </w:p>
+    <w:p>
+      <w:pPr>
+        <w:rPr>
+          <w:rFonts w:ascii="Times New Roman" w:hAnsi="Times New Roman" w:cs="Times New Roman"/>
+        </w:rPr>
+      </w:pPr>
+    </w:p>
+    <w:p>
+      <w:pPr>
+        <w:rPr>
+          <w:rFonts w:ascii="Times New Roman" w:hAnsi="Times New Roman" w:cs="Times New Roman"/>
+        </w:rPr>
+      </w:pPr>
+    </w:p>
+    <w:p>
+      <w:pPr>
+        <w:rPr>
+          <w:rFonts w:ascii="Times New Roman" w:hAnsi="Times New Roman" w:cs="Times New Roman"/>
+        </w:rPr>
+      </w:pPr>
+    </w:p>
+    <w:p>
+      <w:pPr>
+        <w:rPr>
+          <w:rFonts w:ascii="Times New Roman" w:hAnsi="Times New Roman" w:cs="Times New Roman"/>
+        </w:rPr>
+      </w:pPr>
+    </w:p>
+    <w:p>
+      <w:pPr>
+        <w:rPr>
+          <w:rFonts w:ascii="Times New Roman" w:hAnsi="Times New Roman" w:cs="Times New Roman"/>
+        </w:rPr>
+      </w:pPr>
     </w:p>
     <w:p>
       <w:pPr>
@@ -2700,13 +2390,12 @@
       </w:pPr>
       <w:r>
         <w:rPr>
-          <w:rFonts w:ascii="Times New Roman" w:hAnsi="Times New Roman" w:cs="Times New Roman"/>
           <w:noProof/>
         </w:rPr>
         <w:drawing>
-          <wp:inline distT="0" distB="0" distL="0" distR="0" wp14:anchorId="67F6F07D" wp14:editId="6F4BF723">
-            <wp:extent cx="5400040" cy="5168265"/>
-            <wp:effectExtent l="0" t="0" r="0" b="0"/>
+          <wp:inline distT="0" distB="0" distL="0" distR="0" wp14:anchorId="23D87038" wp14:editId="06380661">
+            <wp:extent cx="5400040" cy="5523230"/>
+            <wp:effectExtent l="0" t="0" r="0" b="1270"/>
             <wp:docPr id="1" name="Imagen 1"/>
             <wp:cNvGraphicFramePr>
               <a:graphicFrameLocks xmlns:a="http://schemas.openxmlformats.org/drawingml/2006/main" noChangeAspect="1"/>
@@ -2727,7 +2416,7 @@
                   <pic:spPr>
                     <a:xfrm>
                       <a:off x="0" y="0"/>
-                      <a:ext cx="5400040" cy="5168265"/>
+                      <a:ext cx="5400040" cy="5523230"/>
                     </a:xfrm>
                     <a:prstGeom prst="rect">
                       <a:avLst/>
@@ -2805,13 +2494,6 @@
     </w:p>
     <w:p>
       <w:pPr>
-        <w:rPr>
-          <w:rFonts w:ascii="Times New Roman" w:hAnsi="Times New Roman" w:cs="Times New Roman"/>
-        </w:rPr>
-      </w:pPr>
-    </w:p>
-    <w:p>
-      <w:pPr>
         <w:pStyle w:val="Ttulo2"/>
         <w:numPr>
           <w:ilvl w:val="1"/>
@@ -2845,21 +2527,26 @@
           <w:u w:val="single"/>
         </w:rPr>
       </w:pPr>
-      <w:proofErr w:type="spellStart"/>
       <w:r>
         <w:rPr>
           <w:rFonts w:ascii="Times New Roman" w:hAnsi="Times New Roman" w:cs="Times New Roman"/>
           <w:u w:val="single"/>
         </w:rPr>
-        <w:t>Cd’ú</w:t>
-      </w:r>
-      <w:proofErr w:type="spellEnd"/>
+        <w:t>Cd’ú 0</w:t>
+      </w:r>
       <w:r>
         <w:rPr>
           <w:rFonts w:ascii="Times New Roman" w:hAnsi="Times New Roman" w:cs="Times New Roman"/>
           <w:u w:val="single"/>
         </w:rPr>
-        <w:t xml:space="preserve"> 00. Fer Comandes</w:t>
+        <w:t>2</w:t>
+      </w:r>
+      <w:r>
+        <w:rPr>
+          <w:rFonts w:ascii="Times New Roman" w:hAnsi="Times New Roman" w:cs="Times New Roman"/>
+          <w:u w:val="single"/>
+        </w:rPr>
+        <w:t>. Fer Comandes</w:t>
       </w:r>
     </w:p>
     <w:p>
@@ -2901,7 +2588,7 @@
         <w:rPr>
           <w:rFonts w:ascii="Times New Roman" w:hAnsi="Times New Roman" w:cs="Times New Roman"/>
         </w:rPr>
-        <w:t>Menu, Pizza i/o beguda</w:t>
+        <w:t>cap.</w:t>
       </w:r>
     </w:p>
     <w:p>
@@ -2968,24 +2655,15 @@
         <w:rPr>
           <w:rFonts w:ascii="Times New Roman" w:hAnsi="Times New Roman" w:cs="Times New Roman"/>
         </w:rPr>
-        <w:t xml:space="preserve">l’usuari s’ha donat d’alta, l’usuari s’ha </w:t>
-      </w:r>
-      <w:proofErr w:type="spellStart"/>
-      <w:r>
-        <w:rPr>
-          <w:rFonts w:ascii="Times New Roman" w:hAnsi="Times New Roman" w:cs="Times New Roman"/>
-        </w:rPr>
-        <w:t>loggejat</w:t>
-      </w:r>
-      <w:proofErr w:type="spellEnd"/>
-    </w:p>
-    <w:p>
-      <w:pPr>
-        <w:rPr>
-          <w:rFonts w:ascii="Times New Roman" w:hAnsi="Times New Roman" w:cs="Times New Roman"/>
-        </w:rPr>
-      </w:pPr>
-      <w:proofErr w:type="spellStart"/>
+        <w:t>l’usuari s’ha donat d’alta, l’usuari s’ha loggejat</w:t>
+      </w:r>
+    </w:p>
+    <w:p>
+      <w:pPr>
+        <w:rPr>
+          <w:rFonts w:ascii="Times New Roman" w:hAnsi="Times New Roman" w:cs="Times New Roman"/>
+        </w:rPr>
+      </w:pPr>
       <w:r>
         <w:rPr>
           <w:rFonts w:ascii="Times New Roman" w:hAnsi="Times New Roman" w:cs="Times New Roman"/>
@@ -2994,7 +2672,6 @@
         </w:rPr>
         <w:t>Postcondició</w:t>
       </w:r>
-      <w:proofErr w:type="spellEnd"/>
       <w:r>
         <w:rPr>
           <w:rFonts w:ascii="Times New Roman" w:hAnsi="Times New Roman" w:cs="Times New Roman"/>
@@ -3038,16 +2715,32 @@
         <w:rPr>
           <w:rFonts w:ascii="Times New Roman" w:hAnsi="Times New Roman" w:cs="Times New Roman"/>
         </w:rPr>
-        <w:t xml:space="preserve">L’usuari entra fa </w:t>
-      </w:r>
-      <w:proofErr w:type="spellStart"/>
-      <w:r>
-        <w:rPr>
-          <w:rFonts w:ascii="Times New Roman" w:hAnsi="Times New Roman" w:cs="Times New Roman"/>
-        </w:rPr>
-        <w:t>login</w:t>
-      </w:r>
-      <w:proofErr w:type="spellEnd"/>
+        <w:t>El sistema demana al usuari el</w:t>
+      </w:r>
+      <w:r>
+        <w:rPr>
+          <w:rFonts w:ascii="Times New Roman" w:hAnsi="Times New Roman" w:cs="Times New Roman"/>
+        </w:rPr>
+        <w:t xml:space="preserve"> tipus de</w:t>
+      </w:r>
+      <w:r>
+        <w:rPr>
+          <w:rFonts w:ascii="Times New Roman" w:hAnsi="Times New Roman" w:cs="Times New Roman"/>
+        </w:rPr>
+        <w:t xml:space="preserve"> producte que vol</w:t>
+      </w:r>
+      <w:r>
+        <w:rPr>
+          <w:rFonts w:ascii="Times New Roman" w:hAnsi="Times New Roman" w:cs="Times New Roman"/>
+        </w:rPr>
+        <w:t>, el producte</w:t>
+      </w:r>
+      <w:r>
+        <w:rPr>
+          <w:rFonts w:ascii="Times New Roman" w:hAnsi="Times New Roman" w:cs="Times New Roman"/>
+        </w:rPr>
+        <w:t xml:space="preserve"> i la quantitat</w:t>
+      </w:r>
     </w:p>
     <w:p>
       <w:pPr>
@@ -3064,7 +2757,7 @@
         <w:rPr>
           <w:rFonts w:ascii="Times New Roman" w:hAnsi="Times New Roman" w:cs="Times New Roman"/>
         </w:rPr>
-        <w:t>L’usuari comença a fer la comanda</w:t>
+        <w:t>L’usuari escull els productes</w:t>
       </w:r>
     </w:p>
     <w:p>
@@ -3082,71 +2775,7 @@
         <w:rPr>
           <w:rFonts w:ascii="Times New Roman" w:hAnsi="Times New Roman" w:cs="Times New Roman"/>
         </w:rPr>
-        <w:t>L’usuari tria els productes que vol demanar</w:t>
-      </w:r>
-    </w:p>
-    <w:p>
-      <w:pPr>
-        <w:ind w:left="1080"/>
-        <w:rPr>
-          <w:rFonts w:ascii="Times New Roman" w:hAnsi="Times New Roman" w:cs="Times New Roman"/>
-        </w:rPr>
-      </w:pPr>
-      <w:r>
-        <w:rPr>
-          <w:rFonts w:ascii="Times New Roman" w:hAnsi="Times New Roman" w:cs="Times New Roman"/>
-        </w:rPr>
-        <w:t>3a. Escull beguda</w:t>
-      </w:r>
-    </w:p>
-    <w:p>
-      <w:pPr>
-        <w:ind w:left="1080"/>
-        <w:rPr>
-          <w:rFonts w:ascii="Times New Roman" w:hAnsi="Times New Roman" w:cs="Times New Roman"/>
-        </w:rPr>
-      </w:pPr>
-      <w:r>
-        <w:rPr>
-          <w:rFonts w:ascii="Times New Roman" w:hAnsi="Times New Roman" w:cs="Times New Roman"/>
-        </w:rPr>
-        <w:t xml:space="preserve">3b. Escull Menú </w:t>
-      </w:r>
-      <w:proofErr w:type="spellStart"/>
-      <w:r>
-        <w:rPr>
-          <w:rFonts w:ascii="Times New Roman" w:hAnsi="Times New Roman" w:cs="Times New Roman"/>
-        </w:rPr>
-        <w:t>predefinit</w:t>
-      </w:r>
-      <w:proofErr w:type="spellEnd"/>
-    </w:p>
-    <w:p>
-      <w:pPr>
-        <w:ind w:left="1080"/>
-        <w:rPr>
-          <w:rFonts w:ascii="Times New Roman" w:hAnsi="Times New Roman" w:cs="Times New Roman"/>
-        </w:rPr>
-      </w:pPr>
-      <w:r>
-        <w:rPr>
-          <w:rFonts w:ascii="Times New Roman" w:hAnsi="Times New Roman" w:cs="Times New Roman"/>
-        </w:rPr>
-        <w:t>3c. Escull Pizza (</w:t>
-      </w:r>
-      <w:proofErr w:type="spellStart"/>
-      <w:r>
-        <w:rPr>
-          <w:rFonts w:ascii="Times New Roman" w:hAnsi="Times New Roman" w:cs="Times New Roman"/>
-        </w:rPr>
-        <w:t>Cd’ú</w:t>
-      </w:r>
-      <w:proofErr w:type="spellEnd"/>
-      <w:r>
-        <w:rPr>
-          <w:rFonts w:ascii="Times New Roman" w:hAnsi="Times New Roman" w:cs="Times New Roman"/>
-        </w:rPr>
-        <w:t xml:space="preserve"> 02)</w:t>
+        <w:t>El sistema demana si torna la pas anterior, si no, va al pas 4</w:t>
       </w:r>
     </w:p>
     <w:p>
@@ -3164,25 +2793,7 @@
         <w:rPr>
           <w:rFonts w:ascii="Times New Roman" w:hAnsi="Times New Roman" w:cs="Times New Roman"/>
         </w:rPr>
-        <w:t>Confirmar comanda</w:t>
-      </w:r>
-    </w:p>
-    <w:p>
-      <w:pPr>
-        <w:pStyle w:val="Prrafodelista"/>
-        <w:numPr>
-          <w:ilvl w:val="0"/>
-          <w:numId w:val="3"/>
-        </w:numPr>
-        <w:rPr>
-          <w:rFonts w:ascii="Times New Roman" w:hAnsi="Times New Roman" w:cs="Times New Roman"/>
-        </w:rPr>
-      </w:pPr>
-      <w:r>
-        <w:rPr>
-          <w:rFonts w:ascii="Times New Roman" w:hAnsi="Times New Roman" w:cs="Times New Roman"/>
-        </w:rPr>
-        <w:t>Enviar a BD de llista de comandes.</w:t>
+        <w:t>El sistema grava la comanda a la BD Comandes</w:t>
       </w:r>
     </w:p>
     <w:p>
@@ -3211,129 +2822,115 @@
       <w:r>
         <w:rPr>
           <w:rFonts w:ascii="Times New Roman" w:hAnsi="Times New Roman" w:cs="Times New Roman"/>
-        </w:rPr>
-        <w:tab/>
-        <w:t>1a. L’usuari es dona d’alta perquè no està en la base de usuaris.</w:t>
-      </w:r>
-    </w:p>
-    <w:p>
-      <w:pPr>
-        <w:rPr>
-          <w:rFonts w:ascii="Times New Roman" w:hAnsi="Times New Roman" w:cs="Times New Roman"/>
-        </w:rPr>
-      </w:pPr>
-      <w:r>
-        <w:rPr>
-          <w:rFonts w:ascii="Times New Roman" w:hAnsi="Times New Roman" w:cs="Times New Roman"/>
-        </w:rPr>
-        <w:tab/>
-      </w:r>
-      <w:r>
-        <w:rPr>
-          <w:rFonts w:ascii="Times New Roman" w:hAnsi="Times New Roman" w:cs="Times New Roman"/>
-        </w:rPr>
-        <w:tab/>
-        <w:t>1a1. El sistema va al pas 1.</w:t>
-      </w:r>
-    </w:p>
-    <w:p>
-      <w:pPr>
-        <w:rPr>
-          <w:rFonts w:ascii="Times New Roman" w:hAnsi="Times New Roman" w:cs="Times New Roman"/>
-        </w:rPr>
-      </w:pPr>
-      <w:r>
-        <w:rPr>
-          <w:rFonts w:ascii="Times New Roman" w:hAnsi="Times New Roman" w:cs="Times New Roman"/>
-        </w:rPr>
-        <w:tab/>
-        <w:t>5a. Al acabar d’afegir la comanda a la BD la vol veure (</w:t>
-      </w:r>
-      <w:proofErr w:type="spellStart"/>
-      <w:r>
-        <w:rPr>
-          <w:rFonts w:ascii="Times New Roman" w:hAnsi="Times New Roman" w:cs="Times New Roman"/>
-        </w:rPr>
-        <w:t>Cd’ú</w:t>
-      </w:r>
-      <w:proofErr w:type="spellEnd"/>
-      <w:r>
-        <w:rPr>
-          <w:rFonts w:ascii="Times New Roman" w:hAnsi="Times New Roman" w:cs="Times New Roman"/>
-        </w:rPr>
-        <w:t xml:space="preserve"> 01)</w:t>
-      </w:r>
-    </w:p>
-    <w:p>
-      <w:pPr>
-        <w:rPr>
-          <w:rFonts w:ascii="Times New Roman" w:hAnsi="Times New Roman" w:cs="Times New Roman"/>
-        </w:rPr>
-      </w:pPr>
-      <w:r>
-        <w:rPr>
-          <w:rFonts w:ascii="Times New Roman" w:hAnsi="Times New Roman" w:cs="Times New Roman"/>
-        </w:rPr>
-        <w:tab/>
-      </w:r>
-      <w:r>
-        <w:rPr>
-          <w:rFonts w:ascii="Times New Roman" w:hAnsi="Times New Roman" w:cs="Times New Roman"/>
-        </w:rPr>
-        <w:tab/>
-        <w:t>5a1. El sistema acaba</w:t>
-      </w:r>
-    </w:p>
-    <w:p>
-      <w:pPr>
-        <w:rPr>
-          <w:rFonts w:ascii="Times New Roman" w:hAnsi="Times New Roman" w:cs="Times New Roman"/>
-        </w:rPr>
-      </w:pPr>
-    </w:p>
-    <w:p>
-      <w:pPr>
-        <w:rPr>
-          <w:rFonts w:ascii="Times New Roman" w:hAnsi="Times New Roman" w:cs="Times New Roman"/>
-          <w:u w:val="single"/>
-        </w:rPr>
-      </w:pPr>
-      <w:proofErr w:type="spellStart"/>
-      <w:r>
-        <w:rPr>
-          <w:rFonts w:ascii="Times New Roman" w:hAnsi="Times New Roman" w:cs="Times New Roman"/>
-          <w:u w:val="single"/>
-        </w:rPr>
-        <w:t>Cd’ú</w:t>
-      </w:r>
-      <w:proofErr w:type="spellEnd"/>
-      <w:r>
-        <w:rPr>
-          <w:rFonts w:ascii="Times New Roman" w:hAnsi="Times New Roman" w:cs="Times New Roman"/>
-          <w:u w:val="single"/>
-        </w:rPr>
-        <w:t xml:space="preserve"> 01. Mirar comandes</w:t>
-      </w:r>
-    </w:p>
-    <w:p>
-      <w:pPr>
-        <w:rPr>
-          <w:rFonts w:ascii="Times New Roman" w:hAnsi="Times New Roman" w:cs="Times New Roman"/>
-        </w:rPr>
-      </w:pPr>
-      <w:r>
-        <w:rPr>
-          <w:rFonts w:ascii="Times New Roman" w:hAnsi="Times New Roman" w:cs="Times New Roman"/>
           <w:i/>
           <w:iCs/>
         </w:rPr>
-        <w:t>Resum de la funcionalitat</w:t>
-      </w:r>
-      <w:r>
-        <w:rPr>
-          <w:rFonts w:ascii="Times New Roman" w:hAnsi="Times New Roman" w:cs="Times New Roman"/>
-        </w:rPr>
-        <w:t>: Mirar les comandes que ha realitzat el usuari.</w:t>
+        <w:tab/>
+      </w:r>
+      <w:r>
+        <w:rPr>
+          <w:rFonts w:ascii="Times New Roman" w:hAnsi="Times New Roman" w:cs="Times New Roman"/>
+        </w:rPr>
+        <w:t>2a. Si selecciona pizza personalitzada, va al Cd’ú 04</w:t>
+      </w:r>
+    </w:p>
+    <w:p>
+      <w:pPr>
+        <w:ind w:firstLine="708"/>
+        <w:rPr>
+          <w:rFonts w:ascii="Times New Roman" w:hAnsi="Times New Roman" w:cs="Times New Roman"/>
+        </w:rPr>
+      </w:pPr>
+      <w:r>
+        <w:rPr>
+          <w:rFonts w:ascii="Times New Roman" w:hAnsi="Times New Roman" w:cs="Times New Roman"/>
+        </w:rPr>
+        <w:t>4</w:t>
+      </w:r>
+      <w:r>
+        <w:rPr>
+          <w:rFonts w:ascii="Times New Roman" w:hAnsi="Times New Roman" w:cs="Times New Roman"/>
+        </w:rPr>
+        <w:t>a. Al acabar d’afegir la comanda a la BD la vol veure (Cd’ú 0</w:t>
+      </w:r>
+      <w:r>
+        <w:rPr>
+          <w:rFonts w:ascii="Times New Roman" w:hAnsi="Times New Roman" w:cs="Times New Roman"/>
+        </w:rPr>
+        <w:t>3</w:t>
+      </w:r>
+      <w:r>
+        <w:rPr>
+          <w:rFonts w:ascii="Times New Roman" w:hAnsi="Times New Roman" w:cs="Times New Roman"/>
+        </w:rPr>
+        <w:t>)</w:t>
+      </w:r>
+    </w:p>
+    <w:p>
+      <w:pPr>
+        <w:rPr>
+          <w:rFonts w:ascii="Times New Roman" w:hAnsi="Times New Roman" w:cs="Times New Roman"/>
+        </w:rPr>
+      </w:pPr>
+      <w:r>
+        <w:rPr>
+          <w:rFonts w:ascii="Times New Roman" w:hAnsi="Times New Roman" w:cs="Times New Roman"/>
+        </w:rPr>
+        <w:tab/>
+      </w:r>
+      <w:r>
+        <w:rPr>
+          <w:rFonts w:ascii="Times New Roman" w:hAnsi="Times New Roman" w:cs="Times New Roman"/>
+        </w:rPr>
+        <w:tab/>
+      </w:r>
+      <w:r>
+        <w:rPr>
+          <w:rFonts w:ascii="Times New Roman" w:hAnsi="Times New Roman" w:cs="Times New Roman"/>
+        </w:rPr>
+        <w:t>4</w:t>
+      </w:r>
+      <w:r>
+        <w:rPr>
+          <w:rFonts w:ascii="Times New Roman" w:hAnsi="Times New Roman" w:cs="Times New Roman"/>
+        </w:rPr>
+        <w:t>a1. El sistema acaba</w:t>
+      </w:r>
+    </w:p>
+    <w:p>
+      <w:pPr>
+        <w:rPr>
+          <w:rFonts w:ascii="Times New Roman" w:hAnsi="Times New Roman" w:cs="Times New Roman"/>
+        </w:rPr>
+      </w:pPr>
+    </w:p>
+    <w:p>
+      <w:pPr>
+        <w:rPr>
+          <w:rFonts w:ascii="Times New Roman" w:hAnsi="Times New Roman" w:cs="Times New Roman"/>
+          <w:u w:val="single"/>
+        </w:rPr>
+      </w:pPr>
+      <w:r>
+        <w:rPr>
+          <w:rFonts w:ascii="Times New Roman" w:hAnsi="Times New Roman" w:cs="Times New Roman"/>
+          <w:u w:val="single"/>
+        </w:rPr>
+        <w:t>Cd’ú 0</w:t>
+      </w:r>
+      <w:r>
+        <w:rPr>
+          <w:rFonts w:ascii="Times New Roman" w:hAnsi="Times New Roman" w:cs="Times New Roman"/>
+          <w:u w:val="single"/>
+        </w:rPr>
+        <w:t>3</w:t>
+      </w:r>
+      <w:r>
+        <w:rPr>
+          <w:rFonts w:ascii="Times New Roman" w:hAnsi="Times New Roman" w:cs="Times New Roman"/>
+          <w:u w:val="single"/>
+        </w:rPr>
+        <w:t>. Mirar comandes</w:t>
       </w:r>
     </w:p>
     <w:p>
@@ -3348,13 +2945,13 @@
           <w:i/>
           <w:iCs/>
         </w:rPr>
-        <w:t>Paràmetres d’entrada</w:t>
-      </w:r>
-      <w:r>
-        <w:rPr>
-          <w:rFonts w:ascii="Times New Roman" w:hAnsi="Times New Roman" w:cs="Times New Roman"/>
-        </w:rPr>
-        <w:t>: cap.</w:t>
+        <w:t>Resum de la funcionalitat</w:t>
+      </w:r>
+      <w:r>
+        <w:rPr>
+          <w:rFonts w:ascii="Times New Roman" w:hAnsi="Times New Roman" w:cs="Times New Roman"/>
+        </w:rPr>
+        <w:t>: Mirar les comandes que ha realitzat el usuari.</w:t>
       </w:r>
     </w:p>
     <w:p>
@@ -3369,13 +2966,25 @@
           <w:i/>
           <w:iCs/>
         </w:rPr>
-        <w:t>Paràmetres de sortida</w:t>
-      </w:r>
-      <w:r>
-        <w:rPr>
-          <w:rFonts w:ascii="Times New Roman" w:hAnsi="Times New Roman" w:cs="Times New Roman"/>
-        </w:rPr>
-        <w:t>: cap.</w:t>
+        <w:t>Paràmetres d’entrada</w:t>
+      </w:r>
+      <w:r>
+        <w:rPr>
+          <w:rFonts w:ascii="Times New Roman" w:hAnsi="Times New Roman" w:cs="Times New Roman"/>
+        </w:rPr>
+        <w:t xml:space="preserve">: </w:t>
+      </w:r>
+      <w:r>
+        <w:rPr>
+          <w:rFonts w:ascii="Times New Roman" w:hAnsi="Times New Roman" w:cs="Times New Roman"/>
+        </w:rPr>
+        <w:t>Client</w:t>
+      </w:r>
+      <w:r>
+        <w:rPr>
+          <w:rFonts w:ascii="Times New Roman" w:hAnsi="Times New Roman" w:cs="Times New Roman"/>
+        </w:rPr>
+        <w:t>.</w:t>
       </w:r>
     </w:p>
     <w:p>
@@ -3390,6 +2999,27 @@
           <w:i/>
           <w:iCs/>
         </w:rPr>
+        <w:t>Paràmetres de sortida</w:t>
+      </w:r>
+      <w:r>
+        <w:rPr>
+          <w:rFonts w:ascii="Times New Roman" w:hAnsi="Times New Roman" w:cs="Times New Roman"/>
+        </w:rPr>
+        <w:t>: cap.</w:t>
+      </w:r>
+    </w:p>
+    <w:p>
+      <w:pPr>
+        <w:rPr>
+          <w:rFonts w:ascii="Times New Roman" w:hAnsi="Times New Roman" w:cs="Times New Roman"/>
+        </w:rPr>
+      </w:pPr>
+      <w:r>
+        <w:rPr>
+          <w:rFonts w:ascii="Times New Roman" w:hAnsi="Times New Roman" w:cs="Times New Roman"/>
+          <w:i/>
+          <w:iCs/>
+        </w:rPr>
         <w:t>Usuaris</w:t>
       </w:r>
       <w:r>
@@ -3431,16 +3061,21 @@
         <w:rPr>
           <w:rFonts w:ascii="Times New Roman" w:hAnsi="Times New Roman" w:cs="Times New Roman"/>
         </w:rPr>
-        <w:t>: Haver fet una comanda prèviament.</w:t>
-      </w:r>
-    </w:p>
-    <w:p>
-      <w:pPr>
-        <w:rPr>
-          <w:rFonts w:ascii="Times New Roman" w:hAnsi="Times New Roman" w:cs="Times New Roman"/>
-        </w:rPr>
-      </w:pPr>
-      <w:proofErr w:type="spellStart"/>
+        <w:t>: Haver fet una comanda prèviament</w:t>
+      </w:r>
+      <w:r>
+        <w:rPr>
+          <w:rFonts w:ascii="Times New Roman" w:hAnsi="Times New Roman" w:cs="Times New Roman"/>
+        </w:rPr>
+        <w:t xml:space="preserve"> i usuari loggejat.</w:t>
+      </w:r>
+    </w:p>
+    <w:p>
+      <w:pPr>
+        <w:rPr>
+          <w:rFonts w:ascii="Times New Roman" w:hAnsi="Times New Roman" w:cs="Times New Roman"/>
+        </w:rPr>
+      </w:pPr>
       <w:r>
         <w:rPr>
           <w:rFonts w:ascii="Times New Roman" w:hAnsi="Times New Roman" w:cs="Times New Roman"/>
@@ -3449,7 +3084,6 @@
         </w:rPr>
         <w:t>Postcondició</w:t>
       </w:r>
-      <w:proofErr w:type="spellEnd"/>
       <w:r>
         <w:rPr>
           <w:rFonts w:ascii="Times New Roman" w:hAnsi="Times New Roman" w:cs="Times New Roman"/>
@@ -3493,16 +3127,8 @@
         <w:rPr>
           <w:rFonts w:ascii="Times New Roman" w:hAnsi="Times New Roman" w:cs="Times New Roman"/>
         </w:rPr>
-        <w:t xml:space="preserve">L’usuari fa </w:t>
-      </w:r>
-      <w:proofErr w:type="spellStart"/>
-      <w:r>
-        <w:rPr>
-          <w:rFonts w:ascii="Times New Roman" w:hAnsi="Times New Roman" w:cs="Times New Roman"/>
-        </w:rPr>
-        <w:t>login</w:t>
-      </w:r>
-      <w:proofErr w:type="spellEnd"/>
+        <w:t>El sistema ensenya la llista de comandes del usuari</w:t>
+      </w:r>
     </w:p>
     <w:p>
       <w:pPr>
@@ -3519,7 +3145,7 @@
         <w:rPr>
           <w:rFonts w:ascii="Times New Roman" w:hAnsi="Times New Roman" w:cs="Times New Roman"/>
         </w:rPr>
-        <w:t>L’usuari visualitza la llista de comandes</w:t>
+        <w:t>El usuari escull la comanda</w:t>
       </w:r>
     </w:p>
     <w:p>
@@ -3536,7 +3162,6 @@
           <w:i/>
           <w:iCs/>
         </w:rPr>
-        <w:lastRenderedPageBreak/>
         <w:t>Alternatives de procés i excepcions</w:t>
       </w:r>
     </w:p>
@@ -3551,7 +3176,13 @@
           <w:rFonts w:ascii="Times New Roman" w:hAnsi="Times New Roman" w:cs="Times New Roman"/>
         </w:rPr>
         <w:tab/>
-        <w:t>1a. L’usuari es dona d’alta perquè no està en la base de usuaris.</w:t>
+        <w:t>1a. Venim del Cd’ú 0</w:t>
+      </w:r>
+      <w:r>
+        <w:rPr>
+          <w:rFonts w:ascii="Times New Roman" w:hAnsi="Times New Roman" w:cs="Times New Roman"/>
+        </w:rPr>
+        <w:t>2</w:t>
       </w:r>
     </w:p>
     <w:p>
@@ -3571,31 +3202,56 @@
           <w:rFonts w:ascii="Times New Roman" w:hAnsi="Times New Roman" w:cs="Times New Roman"/>
         </w:rPr>
         <w:tab/>
-        <w:t>1a1. L’usuari va al pas 1.</w:t>
-      </w:r>
-    </w:p>
-    <w:p>
-      <w:pPr>
+        <w:t>1a1. Agafa directament la comanda ja creada i va directament al pas 2</w:t>
+      </w:r>
+    </w:p>
+    <w:p>
+      <w:pPr>
+        <w:rPr>
+          <w:rFonts w:ascii="Times New Roman" w:hAnsi="Times New Roman" w:cs="Times New Roman"/>
+        </w:rPr>
+      </w:pPr>
+    </w:p>
+    <w:p>
+      <w:pPr>
+        <w:rPr>
+          <w:rFonts w:ascii="Times New Roman" w:hAnsi="Times New Roman" w:cs="Times New Roman"/>
+        </w:rPr>
+      </w:pPr>
+    </w:p>
+    <w:p>
+      <w:pPr>
+        <w:rPr>
+          <w:rFonts w:ascii="Times New Roman" w:hAnsi="Times New Roman" w:cs="Times New Roman"/>
+        </w:rPr>
+      </w:pPr>
+    </w:p>
+    <w:p>
+      <w:pPr>
+        <w:rPr>
+          <w:rFonts w:ascii="Times New Roman" w:hAnsi="Times New Roman" w:cs="Times New Roman"/>
+        </w:rPr>
+      </w:pPr>
+      <w:r>
         <w:rPr>
           <w:rFonts w:ascii="Times New Roman" w:hAnsi="Times New Roman" w:cs="Times New Roman"/>
           <w:u w:val="single"/>
         </w:rPr>
-      </w:pPr>
-      <w:proofErr w:type="spellStart"/>
+        <w:t>Cd’ú 0</w:t>
+      </w:r>
       <w:r>
         <w:rPr>
           <w:rFonts w:ascii="Times New Roman" w:hAnsi="Times New Roman" w:cs="Times New Roman"/>
           <w:u w:val="single"/>
         </w:rPr>
-        <w:t>Cd’ú</w:t>
-      </w:r>
-      <w:proofErr w:type="spellEnd"/>
+        <w:t>4</w:t>
+      </w:r>
       <w:r>
         <w:rPr>
           <w:rFonts w:ascii="Times New Roman" w:hAnsi="Times New Roman" w:cs="Times New Roman"/>
           <w:u w:val="single"/>
         </w:rPr>
-        <w:t xml:space="preserve"> 02. Escollir Pizzes</w:t>
+        <w:t>. Escollir Personalitzada</w:t>
       </w:r>
     </w:p>
     <w:p>
@@ -3616,21 +3272,7 @@
         <w:rPr>
           <w:rFonts w:ascii="Times New Roman" w:hAnsi="Times New Roman" w:cs="Times New Roman"/>
         </w:rPr>
-        <w:t xml:space="preserve">: Escollir la pizza que es vulgui, tant sigui </w:t>
-      </w:r>
-      <w:proofErr w:type="spellStart"/>
-      <w:r>
-        <w:rPr>
-          <w:rFonts w:ascii="Times New Roman" w:hAnsi="Times New Roman" w:cs="Times New Roman"/>
-        </w:rPr>
-        <w:t>predefinida</w:t>
-      </w:r>
-      <w:proofErr w:type="spellEnd"/>
-      <w:r>
-        <w:rPr>
-          <w:rFonts w:ascii="Times New Roman" w:hAnsi="Times New Roman" w:cs="Times New Roman"/>
-        </w:rPr>
-        <w:t xml:space="preserve"> com personalitzada</w:t>
+        <w:t>: Escollir pizza personalitzada, amb els seus ingredients, i després es guarda la pizza</w:t>
       </w:r>
     </w:p>
     <w:p>
@@ -3724,16 +3366,21 @@
         <w:rPr>
           <w:rFonts w:ascii="Times New Roman" w:hAnsi="Times New Roman" w:cs="Times New Roman"/>
         </w:rPr>
-        <w:t>: cap.</w:t>
-      </w:r>
-    </w:p>
-    <w:p>
-      <w:pPr>
-        <w:rPr>
-          <w:rFonts w:ascii="Times New Roman" w:hAnsi="Times New Roman" w:cs="Times New Roman"/>
-        </w:rPr>
-      </w:pPr>
-      <w:proofErr w:type="spellStart"/>
+        <w:t xml:space="preserve">: </w:t>
+      </w:r>
+      <w:r>
+        <w:rPr>
+          <w:rFonts w:ascii="Times New Roman" w:hAnsi="Times New Roman" w:cs="Times New Roman"/>
+        </w:rPr>
+        <w:t>L’usuari s’ha loggejat.</w:t>
+      </w:r>
+    </w:p>
+    <w:p>
+      <w:pPr>
+        <w:rPr>
+          <w:rFonts w:ascii="Times New Roman" w:hAnsi="Times New Roman" w:cs="Times New Roman"/>
+        </w:rPr>
+      </w:pPr>
       <w:r>
         <w:rPr>
           <w:rFonts w:ascii="Times New Roman" w:hAnsi="Times New Roman" w:cs="Times New Roman"/>
@@ -3742,322 +3389,6 @@
         </w:rPr>
         <w:t>Postcondició</w:t>
       </w:r>
-      <w:proofErr w:type="spellEnd"/>
-      <w:r>
-        <w:rPr>
-          <w:rFonts w:ascii="Times New Roman" w:hAnsi="Times New Roman" w:cs="Times New Roman"/>
-        </w:rPr>
-        <w:t>: cap.</w:t>
-      </w:r>
-    </w:p>
-    <w:p>
-      <w:pPr>
-        <w:rPr>
-          <w:rFonts w:ascii="Times New Roman" w:hAnsi="Times New Roman" w:cs="Times New Roman"/>
-          <w:i/>
-          <w:iCs/>
-        </w:rPr>
-      </w:pPr>
-      <w:r>
-        <w:rPr>
-          <w:rFonts w:ascii="Times New Roman" w:hAnsi="Times New Roman" w:cs="Times New Roman"/>
-          <w:i/>
-          <w:iCs/>
-        </w:rPr>
-        <w:t>Procés normal principal:</w:t>
-      </w:r>
-    </w:p>
-    <w:p>
-      <w:pPr>
-        <w:pStyle w:val="Prrafodelista"/>
-        <w:numPr>
-          <w:ilvl w:val="0"/>
-          <w:numId w:val="5"/>
-        </w:numPr>
-        <w:rPr>
-          <w:rFonts w:ascii="Times New Roman" w:hAnsi="Times New Roman" w:cs="Times New Roman"/>
-        </w:rPr>
-      </w:pPr>
-      <w:r>
-        <w:rPr>
-          <w:rFonts w:ascii="Times New Roman" w:hAnsi="Times New Roman" w:cs="Times New Roman"/>
-        </w:rPr>
-        <w:t>L’usuari comença la comanda</w:t>
-      </w:r>
-    </w:p>
-    <w:p>
-      <w:pPr>
-        <w:pStyle w:val="Prrafodelista"/>
-        <w:numPr>
-          <w:ilvl w:val="0"/>
-          <w:numId w:val="5"/>
-        </w:numPr>
-        <w:rPr>
-          <w:rFonts w:ascii="Times New Roman" w:hAnsi="Times New Roman" w:cs="Times New Roman"/>
-        </w:rPr>
-      </w:pPr>
-      <w:r>
-        <w:rPr>
-          <w:rFonts w:ascii="Times New Roman" w:hAnsi="Times New Roman" w:cs="Times New Roman"/>
-        </w:rPr>
-        <w:t xml:space="preserve">L’usuari escull </w:t>
-      </w:r>
-      <w:r>
-        <w:rPr>
-          <w:rFonts w:ascii="Times New Roman" w:hAnsi="Times New Roman" w:cs="Times New Roman"/>
-          <w:i/>
-          <w:iCs/>
-        </w:rPr>
-        <w:t>Pizza</w:t>
-      </w:r>
-      <w:r>
-        <w:rPr>
-          <w:rFonts w:ascii="Times New Roman" w:hAnsi="Times New Roman" w:cs="Times New Roman"/>
-        </w:rPr>
-        <w:t>:</w:t>
-      </w:r>
-    </w:p>
-    <w:p>
-      <w:pPr>
-        <w:ind w:left="1080"/>
-        <w:rPr>
-          <w:rFonts w:ascii="Times New Roman" w:hAnsi="Times New Roman" w:cs="Times New Roman"/>
-        </w:rPr>
-      </w:pPr>
-      <w:r>
-        <w:rPr>
-          <w:rFonts w:ascii="Times New Roman" w:hAnsi="Times New Roman" w:cs="Times New Roman"/>
-        </w:rPr>
-        <w:t xml:space="preserve">2a. Escollir pizza </w:t>
-      </w:r>
-      <w:proofErr w:type="spellStart"/>
-      <w:r>
-        <w:rPr>
-          <w:rFonts w:ascii="Times New Roman" w:hAnsi="Times New Roman" w:cs="Times New Roman"/>
-        </w:rPr>
-        <w:t>predefinida</w:t>
-      </w:r>
-      <w:proofErr w:type="spellEnd"/>
-    </w:p>
-    <w:p>
-      <w:pPr>
-        <w:ind w:left="1080"/>
-        <w:rPr>
-          <w:rFonts w:ascii="Times New Roman" w:hAnsi="Times New Roman" w:cs="Times New Roman"/>
-        </w:rPr>
-      </w:pPr>
-      <w:r>
-        <w:rPr>
-          <w:rFonts w:ascii="Times New Roman" w:hAnsi="Times New Roman" w:cs="Times New Roman"/>
-        </w:rPr>
-        <w:t>2b. Escollir pizza personalitzada (</w:t>
-      </w:r>
-      <w:proofErr w:type="spellStart"/>
-      <w:r>
-        <w:rPr>
-          <w:rFonts w:ascii="Times New Roman" w:hAnsi="Times New Roman" w:cs="Times New Roman"/>
-        </w:rPr>
-        <w:t>Cd’ú</w:t>
-      </w:r>
-      <w:proofErr w:type="spellEnd"/>
-      <w:r>
-        <w:rPr>
-          <w:rFonts w:ascii="Times New Roman" w:hAnsi="Times New Roman" w:cs="Times New Roman"/>
-        </w:rPr>
-        <w:t xml:space="preserve"> 03)</w:t>
-      </w:r>
-    </w:p>
-    <w:p>
-      <w:pPr>
-        <w:rPr>
-          <w:rFonts w:ascii="Times New Roman" w:hAnsi="Times New Roman" w:cs="Times New Roman"/>
-          <w:i/>
-          <w:iCs/>
-        </w:rPr>
-      </w:pPr>
-      <w:r>
-        <w:rPr>
-          <w:rFonts w:ascii="Times New Roman" w:hAnsi="Times New Roman" w:cs="Times New Roman"/>
-          <w:i/>
-          <w:iCs/>
-        </w:rPr>
-        <w:t>Alternatives de procés i excepcions</w:t>
-      </w:r>
-    </w:p>
-    <w:p>
-      <w:pPr>
-        <w:rPr>
-          <w:rFonts w:ascii="Times New Roman" w:hAnsi="Times New Roman" w:cs="Times New Roman"/>
-        </w:rPr>
-      </w:pPr>
-      <w:r>
-        <w:rPr>
-          <w:rFonts w:ascii="Times New Roman" w:hAnsi="Times New Roman" w:cs="Times New Roman"/>
-        </w:rPr>
-        <w:t>Cap.</w:t>
-      </w:r>
-    </w:p>
-    <w:p>
-      <w:pPr>
-        <w:rPr>
-          <w:rFonts w:ascii="Times New Roman" w:hAnsi="Times New Roman" w:cs="Times New Roman"/>
-        </w:rPr>
-      </w:pPr>
-    </w:p>
-    <w:p>
-      <w:pPr>
-        <w:rPr>
-          <w:rFonts w:ascii="Times New Roman" w:hAnsi="Times New Roman" w:cs="Times New Roman"/>
-        </w:rPr>
-      </w:pPr>
-      <w:proofErr w:type="spellStart"/>
-      <w:r>
-        <w:rPr>
-          <w:rFonts w:ascii="Times New Roman" w:hAnsi="Times New Roman" w:cs="Times New Roman"/>
-          <w:u w:val="single"/>
-        </w:rPr>
-        <w:t>Cd’ú</w:t>
-      </w:r>
-      <w:proofErr w:type="spellEnd"/>
-      <w:r>
-        <w:rPr>
-          <w:rFonts w:ascii="Times New Roman" w:hAnsi="Times New Roman" w:cs="Times New Roman"/>
-          <w:u w:val="single"/>
-        </w:rPr>
-        <w:t xml:space="preserve"> 03. Escollir Personalitzada</w:t>
-      </w:r>
-    </w:p>
-    <w:p>
-      <w:pPr>
-        <w:rPr>
-          <w:rFonts w:ascii="Times New Roman" w:hAnsi="Times New Roman" w:cs="Times New Roman"/>
-        </w:rPr>
-      </w:pPr>
-      <w:r>
-        <w:rPr>
-          <w:rFonts w:ascii="Times New Roman" w:hAnsi="Times New Roman" w:cs="Times New Roman"/>
-          <w:i/>
-          <w:iCs/>
-        </w:rPr>
-        <w:t>Resum de la funcionalitat</w:t>
-      </w:r>
-      <w:r>
-        <w:rPr>
-          <w:rFonts w:ascii="Times New Roman" w:hAnsi="Times New Roman" w:cs="Times New Roman"/>
-        </w:rPr>
-        <w:t>: Escollir pizza personalitzada, amb els seus ingredients, i després es guarda la pizza</w:t>
-      </w:r>
-    </w:p>
-    <w:p>
-      <w:pPr>
-        <w:rPr>
-          <w:rFonts w:ascii="Times New Roman" w:hAnsi="Times New Roman" w:cs="Times New Roman"/>
-        </w:rPr>
-      </w:pPr>
-      <w:r>
-        <w:rPr>
-          <w:rFonts w:ascii="Times New Roman" w:hAnsi="Times New Roman" w:cs="Times New Roman"/>
-          <w:i/>
-          <w:iCs/>
-        </w:rPr>
-        <w:t>Paràmetres d’entrada</w:t>
-      </w:r>
-      <w:r>
-        <w:rPr>
-          <w:rFonts w:ascii="Times New Roman" w:hAnsi="Times New Roman" w:cs="Times New Roman"/>
-        </w:rPr>
-        <w:t>: cap.</w:t>
-      </w:r>
-    </w:p>
-    <w:p>
-      <w:pPr>
-        <w:rPr>
-          <w:rFonts w:ascii="Times New Roman" w:hAnsi="Times New Roman" w:cs="Times New Roman"/>
-        </w:rPr>
-      </w:pPr>
-      <w:r>
-        <w:rPr>
-          <w:rFonts w:ascii="Times New Roman" w:hAnsi="Times New Roman" w:cs="Times New Roman"/>
-          <w:i/>
-          <w:iCs/>
-        </w:rPr>
-        <w:t>Paràmetres de sortida</w:t>
-      </w:r>
-      <w:r>
-        <w:rPr>
-          <w:rFonts w:ascii="Times New Roman" w:hAnsi="Times New Roman" w:cs="Times New Roman"/>
-        </w:rPr>
-        <w:t>: cap.</w:t>
-      </w:r>
-    </w:p>
-    <w:p>
-      <w:pPr>
-        <w:rPr>
-          <w:rFonts w:ascii="Times New Roman" w:hAnsi="Times New Roman" w:cs="Times New Roman"/>
-          <w:b/>
-          <w:bCs/>
-        </w:rPr>
-      </w:pPr>
-      <w:r>
-        <w:rPr>
-          <w:rFonts w:ascii="Times New Roman" w:hAnsi="Times New Roman" w:cs="Times New Roman"/>
-          <w:i/>
-          <w:iCs/>
-        </w:rPr>
-        <w:t>Usuaris</w:t>
-      </w:r>
-      <w:r>
-        <w:rPr>
-          <w:rFonts w:ascii="Times New Roman" w:hAnsi="Times New Roman" w:cs="Times New Roman"/>
-        </w:rPr>
-        <w:t xml:space="preserve">: </w:t>
-      </w:r>
-      <w:r>
-        <w:rPr>
-          <w:rFonts w:ascii="Times New Roman" w:hAnsi="Times New Roman" w:cs="Times New Roman"/>
-          <w:b/>
-          <w:bCs/>
-        </w:rPr>
-        <w:t>Usuari.</w:t>
-      </w:r>
-    </w:p>
-    <w:p>
-      <w:pPr>
-        <w:rPr>
-          <w:rFonts w:ascii="Times New Roman" w:hAnsi="Times New Roman" w:cs="Times New Roman"/>
-        </w:rPr>
-      </w:pPr>
-      <w:r>
-        <w:rPr>
-          <w:rFonts w:ascii="Times New Roman" w:hAnsi="Times New Roman" w:cs="Times New Roman"/>
-          <w:i/>
-          <w:iCs/>
-        </w:rPr>
-        <w:t>Precondició</w:t>
-      </w:r>
-      <w:r>
-        <w:rPr>
-          <w:rFonts w:ascii="Times New Roman" w:hAnsi="Times New Roman" w:cs="Times New Roman"/>
-        </w:rPr>
-        <w:t>: cap.</w:t>
-      </w:r>
-    </w:p>
-    <w:p>
-      <w:pPr>
-        <w:rPr>
-          <w:rFonts w:ascii="Times New Roman" w:hAnsi="Times New Roman" w:cs="Times New Roman"/>
-        </w:rPr>
-      </w:pPr>
-      <w:proofErr w:type="spellStart"/>
-      <w:r>
-        <w:rPr>
-          <w:rFonts w:ascii="Times New Roman" w:hAnsi="Times New Roman" w:cs="Times New Roman"/>
-          <w:i/>
-          <w:iCs/>
-        </w:rPr>
-        <w:t>Postcondició</w:t>
-      </w:r>
-      <w:proofErr w:type="spellEnd"/>
       <w:r>
         <w:rPr>
           <w:rFonts w:ascii="Times New Roman" w:hAnsi="Times New Roman" w:cs="Times New Roman"/>
@@ -4101,16 +3432,20 @@
         <w:rPr>
           <w:rFonts w:ascii="Times New Roman" w:hAnsi="Times New Roman" w:cs="Times New Roman"/>
         </w:rPr>
-        <w:t xml:space="preserve">L’usuari fa </w:t>
-      </w:r>
-      <w:proofErr w:type="spellStart"/>
-      <w:r>
-        <w:rPr>
-          <w:rFonts w:ascii="Times New Roman" w:hAnsi="Times New Roman" w:cs="Times New Roman"/>
-        </w:rPr>
-        <w:t>login</w:t>
-      </w:r>
-      <w:proofErr w:type="spellEnd"/>
+        <w:t>El sistema pregunta per la massa</w:t>
+      </w:r>
+      <w:r>
+        <w:rPr>
+          <w:rFonts w:ascii="Times New Roman" w:hAnsi="Times New Roman" w:cs="Times New Roman"/>
+        </w:rPr>
+        <w:t xml:space="preserve"> i ingredients</w:t>
+      </w:r>
+      <w:r>
+        <w:rPr>
+          <w:rFonts w:ascii="Times New Roman" w:hAnsi="Times New Roman" w:cs="Times New Roman"/>
+        </w:rPr>
+        <w:t xml:space="preserve"> de la pizza</w:t>
+      </w:r>
     </w:p>
     <w:p>
       <w:pPr>
@@ -4127,7 +3462,13 @@
         <w:rPr>
           <w:rFonts w:ascii="Times New Roman" w:hAnsi="Times New Roman" w:cs="Times New Roman"/>
         </w:rPr>
-        <w:t>L’usuari escull les seves personalitzades</w:t>
+        <w:t xml:space="preserve">El client escull la massa </w:t>
+      </w:r>
+      <w:r>
+        <w:rPr>
+          <w:rFonts w:ascii="Times New Roman" w:hAnsi="Times New Roman" w:cs="Times New Roman"/>
+        </w:rPr>
+        <w:t>i els ingredients</w:t>
       </w:r>
     </w:p>
     <w:p>
@@ -4145,58 +3486,8 @@
         <w:rPr>
           <w:rFonts w:ascii="Times New Roman" w:hAnsi="Times New Roman" w:cs="Times New Roman"/>
         </w:rPr>
-        <w:t>Tria els ingredients</w:t>
-      </w:r>
-    </w:p>
-    <w:p>
-      <w:pPr>
-        <w:pStyle w:val="Prrafodelista"/>
-        <w:numPr>
-          <w:ilvl w:val="0"/>
-          <w:numId w:val="6"/>
-        </w:numPr>
-        <w:rPr>
-          <w:rFonts w:ascii="Times New Roman" w:hAnsi="Times New Roman" w:cs="Times New Roman"/>
-        </w:rPr>
-      </w:pPr>
-      <w:r>
-        <w:rPr>
-          <w:rFonts w:ascii="Times New Roman" w:hAnsi="Times New Roman" w:cs="Times New Roman"/>
-        </w:rPr>
-        <w:t>Guarda la pizza</w:t>
-      </w:r>
-    </w:p>
-    <w:p>
-      <w:pPr>
-        <w:pStyle w:val="Prrafodelista"/>
-        <w:rPr>
-          <w:rFonts w:ascii="Times New Roman" w:hAnsi="Times New Roman" w:cs="Times New Roman"/>
-        </w:rPr>
-      </w:pPr>
-    </w:p>
-    <w:p>
-      <w:pPr>
-        <w:pStyle w:val="Prrafodelista"/>
-        <w:rPr>
-          <w:rFonts w:ascii="Times New Roman" w:hAnsi="Times New Roman" w:cs="Times New Roman"/>
-        </w:rPr>
-      </w:pPr>
-    </w:p>
-    <w:p>
-      <w:pPr>
-        <w:pStyle w:val="Prrafodelista"/>
-        <w:rPr>
-          <w:rFonts w:ascii="Times New Roman" w:hAnsi="Times New Roman" w:cs="Times New Roman"/>
-        </w:rPr>
-      </w:pPr>
-    </w:p>
-    <w:p>
-      <w:pPr>
-        <w:pStyle w:val="Prrafodelista"/>
-        <w:rPr>
-          <w:rFonts w:ascii="Times New Roman" w:hAnsi="Times New Roman" w:cs="Times New Roman"/>
-        </w:rPr>
-      </w:pPr>
+        <w:t>El sistema afegeix la pizza a la comanda i la guarda a la BD pizzes personalitzades del usuari</w:t>
+      </w:r>
     </w:p>
     <w:p>
       <w:pPr>
@@ -4212,7 +3503,6 @@
           <w:i/>
           <w:iCs/>
         </w:rPr>
-        <w:lastRenderedPageBreak/>
         <w:t>Alternatives de procés i excepcions</w:t>
       </w:r>
     </w:p>
@@ -4227,7 +3517,24 @@
           <w:rFonts w:ascii="Times New Roman" w:hAnsi="Times New Roman" w:cs="Times New Roman"/>
         </w:rPr>
         <w:tab/>
-        <w:t>1a. L’usuari es dona d’alta perquè no està en la base de usuaris</w:t>
+      </w:r>
+      <w:r>
+        <w:rPr>
+          <w:rFonts w:ascii="Times New Roman" w:hAnsi="Times New Roman" w:cs="Times New Roman"/>
+        </w:rPr>
+        <w:t>1a</w:t>
+      </w:r>
+      <w:r>
+        <w:rPr>
+          <w:rFonts w:ascii="Times New Roman" w:hAnsi="Times New Roman" w:cs="Times New Roman"/>
+        </w:rPr>
+        <w:t xml:space="preserve">. L’usuari escull </w:t>
+      </w:r>
+      <w:r>
+        <w:rPr>
+          <w:rFonts w:ascii="Times New Roman" w:hAnsi="Times New Roman" w:cs="Times New Roman"/>
+        </w:rPr>
+        <w:t>una pizza personalitzada de la seva BD.</w:t>
       </w:r>
     </w:p>
     <w:p>
@@ -4247,7 +3554,24 @@
           <w:rFonts w:ascii="Times New Roman" w:hAnsi="Times New Roman" w:cs="Times New Roman"/>
         </w:rPr>
         <w:tab/>
-        <w:t>1a1. L’usuari va al pas 1.</w:t>
+      </w:r>
+      <w:r>
+        <w:rPr>
+          <w:rFonts w:ascii="Times New Roman" w:hAnsi="Times New Roman" w:cs="Times New Roman"/>
+        </w:rPr>
+        <w:t>1a</w:t>
+      </w:r>
+      <w:r>
+        <w:rPr>
+          <w:rFonts w:ascii="Times New Roman" w:hAnsi="Times New Roman" w:cs="Times New Roman"/>
+        </w:rPr>
+        <w:t xml:space="preserve">1. </w:t>
+      </w:r>
+      <w:r>
+        <w:rPr>
+          <w:rFonts w:ascii="Times New Roman" w:hAnsi="Times New Roman" w:cs="Times New Roman"/>
+        </w:rPr>
+        <w:t>El sistema mostra les pizzes de la seva BD</w:t>
       </w:r>
     </w:p>
     <w:p>
@@ -4261,95 +3585,38 @@
           <w:rFonts w:ascii="Times New Roman" w:hAnsi="Times New Roman" w:cs="Times New Roman"/>
         </w:rPr>
         <w:tab/>
-        <w:t xml:space="preserve">2a. L’usuari, des de el </w:t>
-      </w:r>
-      <w:proofErr w:type="spellStart"/>
-      <w:r>
-        <w:rPr>
-          <w:rFonts w:ascii="Times New Roman" w:hAnsi="Times New Roman" w:cs="Times New Roman"/>
-        </w:rPr>
-        <w:t>Cd’ú</w:t>
-      </w:r>
-      <w:proofErr w:type="spellEnd"/>
-      <w:r>
-        <w:rPr>
-          <w:rFonts w:ascii="Times New Roman" w:hAnsi="Times New Roman" w:cs="Times New Roman"/>
-        </w:rPr>
-        <w:t xml:space="preserve"> 02, escull pizza personalitzada</w:t>
-      </w:r>
-    </w:p>
-    <w:p>
-      <w:pPr>
-        <w:rPr>
-          <w:rFonts w:ascii="Times New Roman" w:hAnsi="Times New Roman" w:cs="Times New Roman"/>
-        </w:rPr>
-      </w:pPr>
+      </w:r>
       <w:r>
         <w:rPr>
           <w:rFonts w:ascii="Times New Roman" w:hAnsi="Times New Roman" w:cs="Times New Roman"/>
         </w:rPr>
         <w:tab/>
-      </w:r>
+        <w:t>1a2. El usuari escull una pizza</w:t>
+      </w:r>
+    </w:p>
+    <w:p>
+      <w:pPr>
+        <w:rPr>
+          <w:rFonts w:ascii="Times New Roman" w:hAnsi="Times New Roman" w:cs="Times New Roman"/>
+        </w:rPr>
+      </w:pPr>
       <w:r>
         <w:rPr>
           <w:rFonts w:ascii="Times New Roman" w:hAnsi="Times New Roman" w:cs="Times New Roman"/>
         </w:rPr>
         <w:tab/>
-        <w:t>2a1. L’usuari va al pas 2.</w:t>
-      </w:r>
-    </w:p>
-    <w:p>
-      <w:pPr>
-        <w:rPr>
-          <w:rFonts w:ascii="Times New Roman" w:hAnsi="Times New Roman" w:cs="Times New Roman"/>
-        </w:rPr>
-      </w:pPr>
+      </w:r>
       <w:r>
         <w:rPr>
           <w:rFonts w:ascii="Times New Roman" w:hAnsi="Times New Roman" w:cs="Times New Roman"/>
         </w:rPr>
         <w:tab/>
-        <w:t>2b. L’usuari escull en la base de dades de personalitzades</w:t>
-      </w:r>
-    </w:p>
-    <w:p>
-      <w:pPr>
-        <w:rPr>
-          <w:rFonts w:ascii="Times New Roman" w:hAnsi="Times New Roman" w:cs="Times New Roman"/>
-        </w:rPr>
-      </w:pPr>
-      <w:r>
-        <w:rPr>
-          <w:rFonts w:ascii="Times New Roman" w:hAnsi="Times New Roman" w:cs="Times New Roman"/>
-        </w:rPr>
-        <w:tab/>
-      </w:r>
-      <w:r>
-        <w:rPr>
-          <w:rFonts w:ascii="Times New Roman" w:hAnsi="Times New Roman" w:cs="Times New Roman"/>
-        </w:rPr>
-        <w:tab/>
-        <w:t>2b1. L’usuari va a la BD</w:t>
-      </w:r>
-    </w:p>
-    <w:p>
-      <w:pPr>
-        <w:rPr>
-          <w:rFonts w:ascii="Times New Roman" w:hAnsi="Times New Roman" w:cs="Times New Roman"/>
-        </w:rPr>
-      </w:pPr>
-      <w:r>
-        <w:rPr>
-          <w:rFonts w:ascii="Times New Roman" w:hAnsi="Times New Roman" w:cs="Times New Roman"/>
-        </w:rPr>
-        <w:tab/>
-      </w:r>
-      <w:r>
-        <w:rPr>
-          <w:rFonts w:ascii="Times New Roman" w:hAnsi="Times New Roman" w:cs="Times New Roman"/>
-        </w:rPr>
-        <w:tab/>
-        <w:t>2b2. L’usuari acaba</w:t>
+      </w:r>
+      <w:r>
+        <w:rPr>
+          <w:rFonts w:ascii="Times New Roman" w:hAnsi="Times New Roman" w:cs="Times New Roman"/>
+        </w:rPr>
+        <w:t>1a3. El sistema afegeix la pizza a la comanda i acaba</w:t>
       </w:r>
     </w:p>
     <w:p>
@@ -4366,21 +3633,26 @@
           <w:u w:val="single"/>
         </w:rPr>
       </w:pPr>
-      <w:proofErr w:type="spellStart"/>
       <w:r>
         <w:rPr>
           <w:rFonts w:ascii="Times New Roman" w:hAnsi="Times New Roman" w:cs="Times New Roman"/>
           <w:u w:val="single"/>
         </w:rPr>
-        <w:t>Cd’ú</w:t>
-      </w:r>
-      <w:proofErr w:type="spellEnd"/>
+        <w:t>Cd’ú 0</w:t>
+      </w:r>
       <w:r>
         <w:rPr>
           <w:rFonts w:ascii="Times New Roman" w:hAnsi="Times New Roman" w:cs="Times New Roman"/>
           <w:u w:val="single"/>
         </w:rPr>
-        <w:t xml:space="preserve"> 04. Consultar Llista Comandes</w:t>
+        <w:t>5</w:t>
+      </w:r>
+      <w:r>
+        <w:rPr>
+          <w:rFonts w:ascii="Times New Roman" w:hAnsi="Times New Roman" w:cs="Times New Roman"/>
+          <w:u w:val="single"/>
+        </w:rPr>
+        <w:t>. Consultar Llista Comandes</w:t>
       </w:r>
     </w:p>
     <w:p>
@@ -4520,7 +3792,6 @@
           <w:rFonts w:ascii="Times New Roman" w:hAnsi="Times New Roman" w:cs="Times New Roman"/>
         </w:rPr>
       </w:pPr>
-      <w:proofErr w:type="spellStart"/>
       <w:r>
         <w:rPr>
           <w:rFonts w:ascii="Times New Roman" w:hAnsi="Times New Roman" w:cs="Times New Roman"/>
@@ -4529,7 +3800,6 @@
         </w:rPr>
         <w:t>Postcondició</w:t>
       </w:r>
-      <w:proofErr w:type="spellEnd"/>
       <w:r>
         <w:rPr>
           <w:rFonts w:ascii="Times New Roman" w:hAnsi="Times New Roman" w:cs="Times New Roman"/>
@@ -4644,21 +3914,27 @@
           <w:u w:val="single"/>
         </w:rPr>
       </w:pPr>
-      <w:proofErr w:type="spellStart"/>
       <w:r>
         <w:rPr>
           <w:rFonts w:ascii="Times New Roman" w:hAnsi="Times New Roman" w:cs="Times New Roman"/>
           <w:u w:val="single"/>
         </w:rPr>
-        <w:t>Cd’ú</w:t>
-      </w:r>
-      <w:proofErr w:type="spellEnd"/>
+        <w:lastRenderedPageBreak/>
+        <w:t>Cd’ú 0</w:t>
+      </w:r>
       <w:r>
         <w:rPr>
           <w:rFonts w:ascii="Times New Roman" w:hAnsi="Times New Roman" w:cs="Times New Roman"/>
           <w:u w:val="single"/>
         </w:rPr>
-        <w:t xml:space="preserve"> 05. Preparació Comandes</w:t>
+        <w:t>6</w:t>
+      </w:r>
+      <w:r>
+        <w:rPr>
+          <w:rFonts w:ascii="Times New Roman" w:hAnsi="Times New Roman" w:cs="Times New Roman"/>
+          <w:u w:val="single"/>
+        </w:rPr>
+        <w:t>. Preparació Comandes</w:t>
       </w:r>
     </w:p>
     <w:p>
@@ -4786,67 +4062,35 @@
           <w:rFonts w:ascii="Times New Roman" w:hAnsi="Times New Roman" w:cs="Times New Roman"/>
         </w:rPr>
       </w:pPr>
-      <w:proofErr w:type="spellStart"/>
       <w:r>
         <w:rPr>
           <w:rFonts w:ascii="Times New Roman" w:hAnsi="Times New Roman" w:cs="Times New Roman"/>
           <w:i/>
           <w:iCs/>
         </w:rPr>
-        <w:t>Postcondició</w:t>
-      </w:r>
-      <w:proofErr w:type="spellEnd"/>
-      <w:r>
+        <w:t xml:space="preserve">Postcondició: </w:t>
+      </w:r>
+      <w:r>
+        <w:rPr>
+          <w:rFonts w:ascii="Times New Roman" w:hAnsi="Times New Roman" w:cs="Times New Roman"/>
+        </w:rPr>
+        <w:t>cap.</w:t>
+      </w:r>
+    </w:p>
+    <w:p>
+      <w:pPr>
         <w:rPr>
           <w:rFonts w:ascii="Times New Roman" w:hAnsi="Times New Roman" w:cs="Times New Roman"/>
           <w:i/>
           <w:iCs/>
         </w:rPr>
-        <w:t xml:space="preserve">: </w:t>
-      </w:r>
-      <w:r>
-        <w:rPr>
-          <w:rFonts w:ascii="Times New Roman" w:hAnsi="Times New Roman" w:cs="Times New Roman"/>
-        </w:rPr>
-        <w:t>cap.</w:t>
-      </w:r>
-    </w:p>
-    <w:p>
-      <w:pPr>
-        <w:rPr>
-          <w:rFonts w:ascii="Times New Roman" w:hAnsi="Times New Roman" w:cs="Times New Roman"/>
-        </w:rPr>
-      </w:pPr>
-    </w:p>
-    <w:p>
-      <w:pPr>
-        <w:rPr>
-          <w:rFonts w:ascii="Times New Roman" w:hAnsi="Times New Roman" w:cs="Times New Roman"/>
-        </w:rPr>
-      </w:pPr>
-    </w:p>
-    <w:p>
-      <w:pPr>
-        <w:rPr>
-          <w:rFonts w:ascii="Times New Roman" w:hAnsi="Times New Roman" w:cs="Times New Roman"/>
-        </w:rPr>
-      </w:pPr>
-    </w:p>
-    <w:p>
-      <w:pPr>
+      </w:pPr>
+      <w:r>
         <w:rPr>
           <w:rFonts w:ascii="Times New Roman" w:hAnsi="Times New Roman" w:cs="Times New Roman"/>
           <w:i/>
           <w:iCs/>
         </w:rPr>
-      </w:pPr>
-      <w:r>
-        <w:rPr>
-          <w:rFonts w:ascii="Times New Roman" w:hAnsi="Times New Roman" w:cs="Times New Roman"/>
-          <w:i/>
-          <w:iCs/>
-        </w:rPr>
-        <w:lastRenderedPageBreak/>
         <w:t xml:space="preserve">Procés normal principal: </w:t>
       </w:r>
     </w:p>
@@ -4968,21 +4212,26 @@
           <w:u w:val="single"/>
         </w:rPr>
       </w:pPr>
-      <w:proofErr w:type="spellStart"/>
       <w:r>
         <w:rPr>
           <w:rFonts w:ascii="Times New Roman" w:hAnsi="Times New Roman" w:cs="Times New Roman"/>
           <w:u w:val="single"/>
         </w:rPr>
-        <w:t>Cd’ú</w:t>
-      </w:r>
-      <w:proofErr w:type="spellEnd"/>
+        <w:t>Cd’ú 0</w:t>
+      </w:r>
       <w:r>
         <w:rPr>
           <w:rFonts w:ascii="Times New Roman" w:hAnsi="Times New Roman" w:cs="Times New Roman"/>
           <w:u w:val="single"/>
         </w:rPr>
-        <w:t xml:space="preserve"> 06. Entrega Comanda</w:t>
+        <w:t>7</w:t>
+      </w:r>
+      <w:r>
+        <w:rPr>
+          <w:rFonts w:ascii="Times New Roman" w:hAnsi="Times New Roman" w:cs="Times New Roman"/>
+          <w:u w:val="single"/>
+        </w:rPr>
+        <w:t>. Entrega Comanda</w:t>
       </w:r>
     </w:p>
     <w:p>
@@ -5112,23 +4361,13 @@
           <w:iCs/>
         </w:rPr>
       </w:pPr>
-      <w:proofErr w:type="spellStart"/>
       <w:r>
         <w:rPr>
           <w:rFonts w:ascii="Times New Roman" w:hAnsi="Times New Roman" w:cs="Times New Roman"/>
           <w:i/>
           <w:iCs/>
         </w:rPr>
-        <w:t>Postcondició</w:t>
-      </w:r>
-      <w:proofErr w:type="spellEnd"/>
-      <w:r>
-        <w:rPr>
-          <w:rFonts w:ascii="Times New Roman" w:hAnsi="Times New Roman" w:cs="Times New Roman"/>
-          <w:i/>
-          <w:iCs/>
-        </w:rPr>
-        <w:t xml:space="preserve">: </w:t>
+        <w:t xml:space="preserve">Postcondició: </w:t>
       </w:r>
     </w:p>
     <w:p>
@@ -5250,55 +4489,6 @@
         </w:rPr>
         <w:t>Cap.</w:t>
       </w:r>
-    </w:p>
-    <w:p>
-      <w:pPr>
-        <w:rPr>
-          <w:rFonts w:ascii="Times New Roman" w:hAnsi="Times New Roman" w:cs="Times New Roman"/>
-        </w:rPr>
-      </w:pPr>
-    </w:p>
-    <w:p>
-      <w:pPr>
-        <w:rPr>
-          <w:rFonts w:ascii="Times New Roman" w:hAnsi="Times New Roman" w:cs="Times New Roman"/>
-        </w:rPr>
-      </w:pPr>
-    </w:p>
-    <w:p>
-      <w:pPr>
-        <w:rPr>
-          <w:rFonts w:ascii="Times New Roman" w:hAnsi="Times New Roman" w:cs="Times New Roman"/>
-        </w:rPr>
-      </w:pPr>
-    </w:p>
-    <w:p>
-      <w:pPr>
-        <w:rPr>
-          <w:rFonts w:ascii="Times New Roman" w:hAnsi="Times New Roman" w:cs="Times New Roman"/>
-        </w:rPr>
-      </w:pPr>
-    </w:p>
-    <w:p>
-      <w:pPr>
-        <w:rPr>
-          <w:rFonts w:ascii="Times New Roman" w:hAnsi="Times New Roman" w:cs="Times New Roman"/>
-        </w:rPr>
-      </w:pPr>
-    </w:p>
-    <w:p>
-      <w:pPr>
-        <w:rPr>
-          <w:rFonts w:ascii="Times New Roman" w:hAnsi="Times New Roman" w:cs="Times New Roman"/>
-        </w:rPr>
-      </w:pPr>
-    </w:p>
-    <w:p>
-      <w:pPr>
-        <w:rPr>
-          <w:rFonts w:ascii="Times New Roman" w:hAnsi="Times New Roman" w:cs="Times New Roman"/>
-        </w:rPr>
-      </w:pPr>
     </w:p>
     <w:p>
       <w:pPr>
@@ -5385,14 +4575,13 @@
       </w:pPr>
       <w:r>
         <w:rPr>
-          <w:rFonts w:ascii="Times New Roman" w:hAnsi="Times New Roman" w:cs="Times New Roman"/>
           <w:noProof/>
         </w:rPr>
         <w:drawing>
-          <wp:inline distT="0" distB="0" distL="0" distR="0" wp14:anchorId="63BD0F1C" wp14:editId="618F62EF">
-            <wp:extent cx="5400040" cy="3816985"/>
+          <wp:inline distT="0" distB="0" distL="0" distR="0" wp14:anchorId="5E530D1B" wp14:editId="6FFA312C">
+            <wp:extent cx="5400040" cy="4477385"/>
             <wp:effectExtent l="0" t="0" r="0" b="0"/>
-            <wp:docPr id="27" name="Imagen 27"/>
+            <wp:docPr id="3" name="Imagen 3"/>
             <wp:cNvGraphicFramePr>
               <a:graphicFrameLocks xmlns:a="http://schemas.openxmlformats.org/drawingml/2006/main" noChangeAspect="1"/>
             </wp:cNvGraphicFramePr>
@@ -5412,7 +4601,7 @@
                   <pic:spPr>
                     <a:xfrm>
                       <a:off x="0" y="0"/>
-                      <a:ext cx="5400040" cy="3816985"/>
+                      <a:ext cx="5400040" cy="4477385"/>
                     </a:xfrm>
                     <a:prstGeom prst="rect">
                       <a:avLst/>
@@ -5511,20 +4700,6 @@
     </w:p>
     <w:p>
       <w:pPr>
-        <w:rPr>
-          <w:rFonts w:ascii="Times New Roman" w:hAnsi="Times New Roman" w:cs="Times New Roman"/>
-        </w:rPr>
-      </w:pPr>
-    </w:p>
-    <w:p>
-      <w:pPr>
-        <w:rPr>
-          <w:rFonts w:ascii="Times New Roman" w:hAnsi="Times New Roman" w:cs="Times New Roman"/>
-        </w:rPr>
-      </w:pPr>
-    </w:p>
-    <w:p>
-      <w:pPr>
         <w:pStyle w:val="Ttulo2"/>
         <w:numPr>
           <w:ilvl w:val="1"/>
@@ -5559,14 +4734,13 @@
       </w:pPr>
       <w:r>
         <w:rPr>
-          <w:rFonts w:ascii="Times New Roman" w:hAnsi="Times New Roman" w:cs="Times New Roman"/>
           <w:noProof/>
         </w:rPr>
         <w:drawing>
-          <wp:inline distT="0" distB="0" distL="0" distR="0" wp14:anchorId="442E6F3C" wp14:editId="572FCE09">
-            <wp:extent cx="5400040" cy="1957070"/>
-            <wp:effectExtent l="0" t="0" r="0" b="5080"/>
-            <wp:docPr id="4" name="Imagen 4"/>
+          <wp:inline distT="0" distB="0" distL="0" distR="0" wp14:anchorId="6A236E9A" wp14:editId="4FCE1CB8">
+            <wp:extent cx="5400040" cy="2028825"/>
+            <wp:effectExtent l="0" t="0" r="0" b="9525"/>
+            <wp:docPr id="6" name="Imagen 6"/>
             <wp:cNvGraphicFramePr>
               <a:graphicFrameLocks xmlns:a="http://schemas.openxmlformats.org/drawingml/2006/main" noChangeAspect="1"/>
             </wp:cNvGraphicFramePr>
@@ -5586,7 +4760,7 @@
                   <pic:spPr>
                     <a:xfrm>
                       <a:off x="0" y="0"/>
-                      <a:ext cx="5400040" cy="1957070"/>
+                      <a:ext cx="5400040" cy="2028825"/>
                     </a:xfrm>
                     <a:prstGeom prst="rect">
                       <a:avLst/>
@@ -5848,14 +5022,13 @@
       </w:pPr>
       <w:r>
         <w:rPr>
-          <w:rFonts w:ascii="Times New Roman" w:hAnsi="Times New Roman" w:cs="Times New Roman"/>
           <w:noProof/>
         </w:rPr>
         <w:drawing>
-          <wp:inline distT="0" distB="0" distL="0" distR="0" wp14:anchorId="75174351" wp14:editId="4663ABC7">
-            <wp:extent cx="5400040" cy="3587115"/>
+          <wp:inline distT="0" distB="0" distL="0" distR="0" wp14:anchorId="564F3CDF" wp14:editId="3A9F1721">
+            <wp:extent cx="5400040" cy="2025650"/>
             <wp:effectExtent l="0" t="0" r="0" b="0"/>
-            <wp:docPr id="5" name="Imagen 5"/>
+            <wp:docPr id="9" name="Imagen 9"/>
             <wp:cNvGraphicFramePr>
               <a:graphicFrameLocks xmlns:a="http://schemas.openxmlformats.org/drawingml/2006/main" noChangeAspect="1"/>
             </wp:cNvGraphicFramePr>
@@ -5875,7 +5048,7 @@
                   <pic:spPr>
                     <a:xfrm>
                       <a:off x="0" y="0"/>
-                      <a:ext cx="5400040" cy="3587115"/>
+                      <a:ext cx="5400040" cy="2025650"/>
                     </a:xfrm>
                     <a:prstGeom prst="rect">
                       <a:avLst/>
@@ -5955,14 +5128,13 @@
       </w:pPr>
       <w:r>
         <w:rPr>
-          <w:rFonts w:ascii="Times New Roman" w:hAnsi="Times New Roman" w:cs="Times New Roman"/>
           <w:noProof/>
         </w:rPr>
         <w:drawing>
-          <wp:inline distT="0" distB="0" distL="0" distR="0" wp14:anchorId="445183DF" wp14:editId="3C805C7B">
-            <wp:extent cx="5400040" cy="1310640"/>
-            <wp:effectExtent l="0" t="0" r="0" b="3810"/>
-            <wp:docPr id="28" name="Imagen 28"/>
+          <wp:inline distT="0" distB="0" distL="0" distR="0" wp14:anchorId="1BDC0E75" wp14:editId="60985F7E">
+            <wp:extent cx="5400040" cy="1934845"/>
+            <wp:effectExtent l="0" t="0" r="0" b="8255"/>
+            <wp:docPr id="12" name="Imagen 12"/>
             <wp:cNvGraphicFramePr>
               <a:graphicFrameLocks xmlns:a="http://schemas.openxmlformats.org/drawingml/2006/main" noChangeAspect="1"/>
             </wp:cNvGraphicFramePr>
@@ -5982,7 +5154,7 @@
                   <pic:spPr>
                     <a:xfrm>
                       <a:off x="0" y="0"/>
-                      <a:ext cx="5400040" cy="1310640"/>
+                      <a:ext cx="5400040" cy="1934845"/>
                     </a:xfrm>
                     <a:prstGeom prst="rect">
                       <a:avLst/>
@@ -6062,6 +5234,46 @@
     <w:p>
       <w:pPr>
         <w:pStyle w:val="Prrafodelista"/>
+        <w:rPr>
+          <w:rFonts w:ascii="Times New Roman" w:hAnsi="Times New Roman" w:cs="Times New Roman"/>
+        </w:rPr>
+      </w:pPr>
+    </w:p>
+    <w:p>
+      <w:pPr>
+        <w:pStyle w:val="Prrafodelista"/>
+        <w:rPr>
+          <w:rFonts w:ascii="Times New Roman" w:hAnsi="Times New Roman" w:cs="Times New Roman"/>
+        </w:rPr>
+      </w:pPr>
+    </w:p>
+    <w:p>
+      <w:pPr>
+        <w:pStyle w:val="Prrafodelista"/>
+        <w:rPr>
+          <w:rFonts w:ascii="Times New Roman" w:hAnsi="Times New Roman" w:cs="Times New Roman"/>
+        </w:rPr>
+      </w:pPr>
+    </w:p>
+    <w:p>
+      <w:pPr>
+        <w:pStyle w:val="Prrafodelista"/>
+        <w:rPr>
+          <w:rFonts w:ascii="Times New Roman" w:hAnsi="Times New Roman" w:cs="Times New Roman"/>
+        </w:rPr>
+      </w:pPr>
+    </w:p>
+    <w:p>
+      <w:pPr>
+        <w:pStyle w:val="Prrafodelista"/>
+        <w:rPr>
+          <w:rFonts w:ascii="Times New Roman" w:hAnsi="Times New Roman" w:cs="Times New Roman"/>
+        </w:rPr>
+      </w:pPr>
+    </w:p>
+    <w:p>
+      <w:pPr>
+        <w:pStyle w:val="Prrafodelista"/>
         <w:numPr>
           <w:ilvl w:val="0"/>
           <w:numId w:val="13"/>
@@ -6095,14 +5307,13 @@
       </w:pPr>
       <w:r>
         <w:rPr>
-          <w:rFonts w:ascii="Times New Roman" w:hAnsi="Times New Roman" w:cs="Times New Roman"/>
           <w:noProof/>
         </w:rPr>
         <w:drawing>
-          <wp:inline distT="0" distB="0" distL="0" distR="0" wp14:anchorId="033B7D51" wp14:editId="3558C701">
-            <wp:extent cx="5400040" cy="3415030"/>
-            <wp:effectExtent l="0" t="0" r="0" b="0"/>
-            <wp:docPr id="7" name="Imagen 7"/>
+          <wp:inline distT="0" distB="0" distL="0" distR="0" wp14:anchorId="53562225" wp14:editId="23FED84F">
+            <wp:extent cx="5400040" cy="5274310"/>
+            <wp:effectExtent l="0" t="0" r="0" b="2540"/>
+            <wp:docPr id="17" name="Imagen 17"/>
             <wp:cNvGraphicFramePr>
               <a:graphicFrameLocks xmlns:a="http://schemas.openxmlformats.org/drawingml/2006/main" noChangeAspect="1"/>
             </wp:cNvGraphicFramePr>
@@ -6122,7 +5333,7 @@
                   <pic:spPr>
                     <a:xfrm>
                       <a:off x="0" y="0"/>
-                      <a:ext cx="5400040" cy="3415030"/>
+                      <a:ext cx="5400040" cy="5274310"/>
                     </a:xfrm>
                     <a:prstGeom prst="rect">
                       <a:avLst/>
@@ -6281,70 +5492,6 @@
     </w:p>
     <w:p>
       <w:pPr>
-        <w:pStyle w:val="Prrafodelista"/>
-        <w:rPr>
-          <w:rFonts w:ascii="Times New Roman" w:hAnsi="Times New Roman" w:cs="Times New Roman"/>
-        </w:rPr>
-      </w:pPr>
-    </w:p>
-    <w:p>
-      <w:pPr>
-        <w:pStyle w:val="Prrafodelista"/>
-        <w:rPr>
-          <w:rFonts w:ascii="Times New Roman" w:hAnsi="Times New Roman" w:cs="Times New Roman"/>
-        </w:rPr>
-      </w:pPr>
-    </w:p>
-    <w:p>
-      <w:pPr>
-        <w:pStyle w:val="Prrafodelista"/>
-        <w:rPr>
-          <w:rFonts w:ascii="Times New Roman" w:hAnsi="Times New Roman" w:cs="Times New Roman"/>
-        </w:rPr>
-      </w:pPr>
-    </w:p>
-    <w:p>
-      <w:pPr>
-        <w:pStyle w:val="Prrafodelista"/>
-        <w:rPr>
-          <w:rFonts w:ascii="Times New Roman" w:hAnsi="Times New Roman" w:cs="Times New Roman"/>
-        </w:rPr>
-      </w:pPr>
-    </w:p>
-    <w:p>
-      <w:pPr>
-        <w:pStyle w:val="Prrafodelista"/>
-        <w:rPr>
-          <w:rFonts w:ascii="Times New Roman" w:hAnsi="Times New Roman" w:cs="Times New Roman"/>
-        </w:rPr>
-      </w:pPr>
-    </w:p>
-    <w:p>
-      <w:pPr>
-        <w:pStyle w:val="Prrafodelista"/>
-        <w:rPr>
-          <w:rFonts w:ascii="Times New Roman" w:hAnsi="Times New Roman" w:cs="Times New Roman"/>
-        </w:rPr>
-      </w:pPr>
-    </w:p>
-    <w:p>
-      <w:pPr>
-        <w:pStyle w:val="Prrafodelista"/>
-        <w:rPr>
-          <w:rFonts w:ascii="Times New Roman" w:hAnsi="Times New Roman" w:cs="Times New Roman"/>
-        </w:rPr>
-      </w:pPr>
-    </w:p>
-    <w:p>
-      <w:pPr>
-        <w:pStyle w:val="Prrafodelista"/>
-        <w:rPr>
-          <w:rFonts w:ascii="Times New Roman" w:hAnsi="Times New Roman" w:cs="Times New Roman"/>
-        </w:rPr>
-      </w:pPr>
-    </w:p>
-    <w:p>
-      <w:pPr>
         <w:pStyle w:val="Ttulo3"/>
         <w:numPr>
           <w:ilvl w:val="2"/>
@@ -6405,14 +5552,13 @@
       </w:pPr>
       <w:r>
         <w:rPr>
-          <w:rFonts w:ascii="Times New Roman" w:hAnsi="Times New Roman" w:cs="Times New Roman"/>
           <w:noProof/>
         </w:rPr>
         <w:drawing>
-          <wp:inline distT="0" distB="0" distL="0" distR="0" wp14:anchorId="32115CAA" wp14:editId="11268F53">
-            <wp:extent cx="5400040" cy="2244725"/>
-            <wp:effectExtent l="0" t="0" r="0" b="3175"/>
-            <wp:docPr id="8" name="Imagen 8"/>
+          <wp:inline distT="0" distB="0" distL="0" distR="0" wp14:anchorId="1F1F8A58" wp14:editId="0E8438B0">
+            <wp:extent cx="5400040" cy="2982595"/>
+            <wp:effectExtent l="0" t="0" r="0" b="8255"/>
+            <wp:docPr id="31" name="Imagen 31"/>
             <wp:cNvGraphicFramePr>
               <a:graphicFrameLocks xmlns:a="http://schemas.openxmlformats.org/drawingml/2006/main" noChangeAspect="1"/>
             </wp:cNvGraphicFramePr>
@@ -6432,7 +5578,7 @@
                   <pic:spPr>
                     <a:xfrm>
                       <a:off x="0" y="0"/>
-                      <a:ext cx="5400040" cy="2244725"/>
+                      <a:ext cx="5400040" cy="2982595"/>
                     </a:xfrm>
                     <a:prstGeom prst="rect">
                       <a:avLst/>
@@ -6488,14 +5634,13 @@
       </w:pPr>
       <w:r>
         <w:rPr>
-          <w:rFonts w:ascii="Times New Roman" w:hAnsi="Times New Roman" w:cs="Times New Roman"/>
           <w:noProof/>
         </w:rPr>
         <w:drawing>
-          <wp:inline distT="0" distB="0" distL="0" distR="0" wp14:anchorId="08FB5C15" wp14:editId="4A6E5270">
-            <wp:extent cx="5400040" cy="2239010"/>
-            <wp:effectExtent l="0" t="0" r="0" b="8890"/>
-            <wp:docPr id="29" name="Imagen 29"/>
+          <wp:inline distT="0" distB="0" distL="0" distR="0" wp14:anchorId="2DFFF974" wp14:editId="531A16AF">
+            <wp:extent cx="5400040" cy="2309495"/>
+            <wp:effectExtent l="0" t="0" r="0" b="0"/>
+            <wp:docPr id="32" name="Imagen 32"/>
             <wp:cNvGraphicFramePr>
               <a:graphicFrameLocks xmlns:a="http://schemas.openxmlformats.org/drawingml/2006/main" noChangeAspect="1"/>
             </wp:cNvGraphicFramePr>
@@ -6515,7 +5660,7 @@
                   <pic:spPr>
                     <a:xfrm>
                       <a:off x="0" y="0"/>
-                      <a:ext cx="5400040" cy="2239010"/>
+                      <a:ext cx="5400040" cy="2309495"/>
                     </a:xfrm>
                     <a:prstGeom prst="rect">
                       <a:avLst/>
@@ -6531,6 +5676,110 @@
     <w:p>
       <w:pPr>
         <w:pStyle w:val="Prrafodelista"/>
+        <w:rPr>
+          <w:rFonts w:ascii="Times New Roman" w:hAnsi="Times New Roman" w:cs="Times New Roman"/>
+        </w:rPr>
+      </w:pPr>
+    </w:p>
+    <w:p>
+      <w:pPr>
+        <w:pStyle w:val="Prrafodelista"/>
+        <w:rPr>
+          <w:rFonts w:ascii="Times New Roman" w:hAnsi="Times New Roman" w:cs="Times New Roman"/>
+        </w:rPr>
+      </w:pPr>
+    </w:p>
+    <w:p>
+      <w:pPr>
+        <w:pStyle w:val="Prrafodelista"/>
+        <w:rPr>
+          <w:rFonts w:ascii="Times New Roman" w:hAnsi="Times New Roman" w:cs="Times New Roman"/>
+        </w:rPr>
+      </w:pPr>
+    </w:p>
+    <w:p>
+      <w:pPr>
+        <w:pStyle w:val="Prrafodelista"/>
+        <w:rPr>
+          <w:rFonts w:ascii="Times New Roman" w:hAnsi="Times New Roman" w:cs="Times New Roman"/>
+        </w:rPr>
+      </w:pPr>
+    </w:p>
+    <w:p>
+      <w:pPr>
+        <w:pStyle w:val="Prrafodelista"/>
+        <w:rPr>
+          <w:rFonts w:ascii="Times New Roman" w:hAnsi="Times New Roman" w:cs="Times New Roman"/>
+        </w:rPr>
+      </w:pPr>
+    </w:p>
+    <w:p>
+      <w:pPr>
+        <w:pStyle w:val="Prrafodelista"/>
+        <w:rPr>
+          <w:rFonts w:ascii="Times New Roman" w:hAnsi="Times New Roman" w:cs="Times New Roman"/>
+        </w:rPr>
+      </w:pPr>
+    </w:p>
+    <w:p>
+      <w:pPr>
+        <w:pStyle w:val="Prrafodelista"/>
+        <w:rPr>
+          <w:rFonts w:ascii="Times New Roman" w:hAnsi="Times New Roman" w:cs="Times New Roman"/>
+        </w:rPr>
+      </w:pPr>
+    </w:p>
+    <w:p>
+      <w:pPr>
+        <w:pStyle w:val="Prrafodelista"/>
+        <w:rPr>
+          <w:rFonts w:ascii="Times New Roman" w:hAnsi="Times New Roman" w:cs="Times New Roman"/>
+        </w:rPr>
+      </w:pPr>
+    </w:p>
+    <w:p>
+      <w:pPr>
+        <w:pStyle w:val="Prrafodelista"/>
+        <w:rPr>
+          <w:rFonts w:ascii="Times New Roman" w:hAnsi="Times New Roman" w:cs="Times New Roman"/>
+        </w:rPr>
+      </w:pPr>
+    </w:p>
+    <w:p>
+      <w:pPr>
+        <w:pStyle w:val="Prrafodelista"/>
+        <w:rPr>
+          <w:rFonts w:ascii="Times New Roman" w:hAnsi="Times New Roman" w:cs="Times New Roman"/>
+        </w:rPr>
+      </w:pPr>
+    </w:p>
+    <w:p>
+      <w:pPr>
+        <w:pStyle w:val="Prrafodelista"/>
+        <w:rPr>
+          <w:rFonts w:ascii="Times New Roman" w:hAnsi="Times New Roman" w:cs="Times New Roman"/>
+        </w:rPr>
+      </w:pPr>
+    </w:p>
+    <w:p>
+      <w:pPr>
+        <w:pStyle w:val="Prrafodelista"/>
+        <w:rPr>
+          <w:rFonts w:ascii="Times New Roman" w:hAnsi="Times New Roman" w:cs="Times New Roman"/>
+        </w:rPr>
+      </w:pPr>
+    </w:p>
+    <w:p>
+      <w:pPr>
+        <w:pStyle w:val="Prrafodelista"/>
+        <w:rPr>
+          <w:rFonts w:ascii="Times New Roman" w:hAnsi="Times New Roman" w:cs="Times New Roman"/>
+        </w:rPr>
+      </w:pPr>
+    </w:p>
+    <w:p>
+      <w:pPr>
+        <w:pStyle w:val="Prrafodelista"/>
         <w:numPr>
           <w:ilvl w:val="0"/>
           <w:numId w:val="13"/>
@@ -6543,6 +5792,7 @@
         <w:rPr>
           <w:rFonts w:ascii="Times New Roman" w:hAnsi="Times New Roman" w:cs="Times New Roman"/>
         </w:rPr>
+        <w:lastRenderedPageBreak/>
         <w:t>Diagrama de seqüències</w:t>
       </w:r>
     </w:p>
@@ -6563,14 +5813,13 @@
       </w:pPr>
       <w:r>
         <w:rPr>
-          <w:rFonts w:ascii="Times New Roman" w:hAnsi="Times New Roman" w:cs="Times New Roman"/>
           <w:noProof/>
         </w:rPr>
         <w:drawing>
-          <wp:inline distT="0" distB="0" distL="0" distR="0" wp14:anchorId="70A4BEA3" wp14:editId="1993CC9C">
-            <wp:extent cx="5400040" cy="2322830"/>
-            <wp:effectExtent l="0" t="0" r="0" b="1270"/>
-            <wp:docPr id="10" name="Imagen 10"/>
+          <wp:inline distT="0" distB="0" distL="0" distR="0" wp14:anchorId="1B0A4AFE" wp14:editId="67D8522C">
+            <wp:extent cx="5400040" cy="5113655"/>
+            <wp:effectExtent l="0" t="0" r="0" b="0"/>
+            <wp:docPr id="35" name="Imagen 35"/>
             <wp:cNvGraphicFramePr>
               <a:graphicFrameLocks xmlns:a="http://schemas.openxmlformats.org/drawingml/2006/main" noChangeAspect="1"/>
             </wp:cNvGraphicFramePr>
@@ -6590,7 +5839,7 @@
                   <pic:spPr>
                     <a:xfrm>
                       <a:off x="0" y="0"/>
-                      <a:ext cx="5400040" cy="2322830"/>
+                      <a:ext cx="5400040" cy="5113655"/>
                     </a:xfrm>
                     <a:prstGeom prst="rect">
                       <a:avLst/>
@@ -6621,6 +5870,134 @@
     </w:p>
     <w:p>
       <w:pPr>
+        <w:pStyle w:val="Prrafodelista"/>
+        <w:rPr>
+          <w:rFonts w:ascii="Times New Roman" w:hAnsi="Times New Roman" w:cs="Times New Roman"/>
+        </w:rPr>
+      </w:pPr>
+    </w:p>
+    <w:p>
+      <w:pPr>
+        <w:pStyle w:val="Prrafodelista"/>
+        <w:rPr>
+          <w:rFonts w:ascii="Times New Roman" w:hAnsi="Times New Roman" w:cs="Times New Roman"/>
+        </w:rPr>
+      </w:pPr>
+    </w:p>
+    <w:p>
+      <w:pPr>
+        <w:pStyle w:val="Prrafodelista"/>
+        <w:rPr>
+          <w:rFonts w:ascii="Times New Roman" w:hAnsi="Times New Roman" w:cs="Times New Roman"/>
+        </w:rPr>
+      </w:pPr>
+    </w:p>
+    <w:p>
+      <w:pPr>
+        <w:pStyle w:val="Prrafodelista"/>
+        <w:rPr>
+          <w:rFonts w:ascii="Times New Roman" w:hAnsi="Times New Roman" w:cs="Times New Roman"/>
+        </w:rPr>
+      </w:pPr>
+    </w:p>
+    <w:p>
+      <w:pPr>
+        <w:pStyle w:val="Prrafodelista"/>
+        <w:rPr>
+          <w:rFonts w:ascii="Times New Roman" w:hAnsi="Times New Roman" w:cs="Times New Roman"/>
+        </w:rPr>
+      </w:pPr>
+    </w:p>
+    <w:p>
+      <w:pPr>
+        <w:pStyle w:val="Prrafodelista"/>
+        <w:rPr>
+          <w:rFonts w:ascii="Times New Roman" w:hAnsi="Times New Roman" w:cs="Times New Roman"/>
+        </w:rPr>
+      </w:pPr>
+    </w:p>
+    <w:p>
+      <w:pPr>
+        <w:pStyle w:val="Prrafodelista"/>
+        <w:rPr>
+          <w:rFonts w:ascii="Times New Roman" w:hAnsi="Times New Roman" w:cs="Times New Roman"/>
+        </w:rPr>
+      </w:pPr>
+    </w:p>
+    <w:p>
+      <w:pPr>
+        <w:pStyle w:val="Prrafodelista"/>
+        <w:rPr>
+          <w:rFonts w:ascii="Times New Roman" w:hAnsi="Times New Roman" w:cs="Times New Roman"/>
+        </w:rPr>
+      </w:pPr>
+    </w:p>
+    <w:p>
+      <w:pPr>
+        <w:pStyle w:val="Prrafodelista"/>
+        <w:rPr>
+          <w:rFonts w:ascii="Times New Roman" w:hAnsi="Times New Roman" w:cs="Times New Roman"/>
+        </w:rPr>
+      </w:pPr>
+    </w:p>
+    <w:p>
+      <w:pPr>
+        <w:pStyle w:val="Prrafodelista"/>
+        <w:rPr>
+          <w:rFonts w:ascii="Times New Roman" w:hAnsi="Times New Roman" w:cs="Times New Roman"/>
+        </w:rPr>
+      </w:pPr>
+    </w:p>
+    <w:p>
+      <w:pPr>
+        <w:pStyle w:val="Prrafodelista"/>
+        <w:rPr>
+          <w:rFonts w:ascii="Times New Roman" w:hAnsi="Times New Roman" w:cs="Times New Roman"/>
+        </w:rPr>
+      </w:pPr>
+    </w:p>
+    <w:p>
+      <w:pPr>
+        <w:pStyle w:val="Prrafodelista"/>
+        <w:rPr>
+          <w:rFonts w:ascii="Times New Roman" w:hAnsi="Times New Roman" w:cs="Times New Roman"/>
+        </w:rPr>
+      </w:pPr>
+    </w:p>
+    <w:p>
+      <w:pPr>
+        <w:pStyle w:val="Prrafodelista"/>
+        <w:rPr>
+          <w:rFonts w:ascii="Times New Roman" w:hAnsi="Times New Roman" w:cs="Times New Roman"/>
+        </w:rPr>
+      </w:pPr>
+    </w:p>
+    <w:p>
+      <w:pPr>
+        <w:pStyle w:val="Prrafodelista"/>
+        <w:rPr>
+          <w:rFonts w:ascii="Times New Roman" w:hAnsi="Times New Roman" w:cs="Times New Roman"/>
+        </w:rPr>
+      </w:pPr>
+    </w:p>
+    <w:p>
+      <w:pPr>
+        <w:pStyle w:val="Prrafodelista"/>
+        <w:rPr>
+          <w:rFonts w:ascii="Times New Roman" w:hAnsi="Times New Roman" w:cs="Times New Roman"/>
+        </w:rPr>
+      </w:pPr>
+    </w:p>
+    <w:p>
+      <w:pPr>
+        <w:pStyle w:val="Prrafodelista"/>
+        <w:rPr>
+          <w:rFonts w:ascii="Times New Roman" w:hAnsi="Times New Roman" w:cs="Times New Roman"/>
+        </w:rPr>
+      </w:pPr>
+    </w:p>
+    <w:p>
+      <w:pPr>
         <w:pStyle w:val="Ttulo3"/>
         <w:numPr>
           <w:ilvl w:val="2"/>
@@ -6630,13 +6007,13 @@
           <w:rFonts w:ascii="Times New Roman" w:hAnsi="Times New Roman" w:cs="Times New Roman"/>
         </w:rPr>
       </w:pPr>
-      <w:bookmarkStart w:id="10" w:name="_Toc71476433"/>
+      <w:bookmarkStart w:id="10" w:name="_Toc71476434"/>
       <w:r>
         <w:rPr>
           <w:rFonts w:ascii="Times New Roman" w:hAnsi="Times New Roman" w:cs="Times New Roman"/>
         </w:rPr>
         <w:lastRenderedPageBreak/>
-        <w:t>Escollir Pizzes</w:t>
+        <w:t>Escollir Personalitzades</w:t>
       </w:r>
       <w:bookmarkEnd w:id="10"/>
     </w:p>
@@ -6682,14 +6059,13 @@
       </w:pPr>
       <w:r>
         <w:rPr>
-          <w:rFonts w:ascii="Times New Roman" w:hAnsi="Times New Roman" w:cs="Times New Roman"/>
           <w:noProof/>
         </w:rPr>
         <w:drawing>
-          <wp:inline distT="0" distB="0" distL="0" distR="0" wp14:anchorId="4EC70A83" wp14:editId="72780A0C">
-            <wp:extent cx="5400040" cy="3122295"/>
+          <wp:inline distT="0" distB="0" distL="0" distR="0" wp14:anchorId="7A18E2D7" wp14:editId="65C61510">
+            <wp:extent cx="5400040" cy="3598545"/>
             <wp:effectExtent l="0" t="0" r="0" b="1905"/>
-            <wp:docPr id="11" name="Imagen 11"/>
+            <wp:docPr id="37" name="Imagen 37"/>
             <wp:cNvGraphicFramePr>
               <a:graphicFrameLocks xmlns:a="http://schemas.openxmlformats.org/drawingml/2006/main" noChangeAspect="1"/>
             </wp:cNvGraphicFramePr>
@@ -6709,7 +6085,7 @@
                   <pic:spPr>
                     <a:xfrm>
                       <a:off x="0" y="0"/>
-                      <a:ext cx="5400040" cy="3122295"/>
+                      <a:ext cx="5400040" cy="3598545"/>
                     </a:xfrm>
                     <a:prstGeom prst="rect">
                       <a:avLst/>
@@ -6765,14 +6141,13 @@
       </w:pPr>
       <w:r>
         <w:rPr>
-          <w:rFonts w:ascii="Times New Roman" w:hAnsi="Times New Roman" w:cs="Times New Roman"/>
           <w:noProof/>
         </w:rPr>
         <w:drawing>
-          <wp:inline distT="0" distB="0" distL="0" distR="0" wp14:anchorId="6B8954AD" wp14:editId="641BE58B">
-            <wp:extent cx="5400040" cy="1617980"/>
-            <wp:effectExtent l="0" t="0" r="0" b="1270"/>
-            <wp:docPr id="30" name="Imagen 30"/>
+          <wp:inline distT="0" distB="0" distL="0" distR="0" wp14:anchorId="5CC057AF" wp14:editId="3F765757">
+            <wp:extent cx="5400040" cy="2047240"/>
+            <wp:effectExtent l="0" t="0" r="0" b="0"/>
+            <wp:docPr id="38" name="Imagen 38"/>
             <wp:cNvGraphicFramePr>
               <a:graphicFrameLocks xmlns:a="http://schemas.openxmlformats.org/drawingml/2006/main" noChangeAspect="1"/>
             </wp:cNvGraphicFramePr>
@@ -6792,7 +6167,7 @@
                   <pic:spPr>
                     <a:xfrm>
                       <a:off x="0" y="0"/>
-                      <a:ext cx="5400040" cy="1617980"/>
+                      <a:ext cx="5400040" cy="2047240"/>
                     </a:xfrm>
                     <a:prstGeom prst="rect">
                       <a:avLst/>
@@ -6912,30 +6287,6 @@
     <w:p>
       <w:pPr>
         <w:pStyle w:val="Prrafodelista"/>
-        <w:rPr>
-          <w:rFonts w:ascii="Times New Roman" w:hAnsi="Times New Roman" w:cs="Times New Roman"/>
-        </w:rPr>
-      </w:pPr>
-    </w:p>
-    <w:p>
-      <w:pPr>
-        <w:pStyle w:val="Prrafodelista"/>
-        <w:rPr>
-          <w:rFonts w:ascii="Times New Roman" w:hAnsi="Times New Roman" w:cs="Times New Roman"/>
-        </w:rPr>
-      </w:pPr>
-    </w:p>
-    <w:p>
-      <w:pPr>
-        <w:pStyle w:val="Prrafodelista"/>
-        <w:rPr>
-          <w:rFonts w:ascii="Times New Roman" w:hAnsi="Times New Roman" w:cs="Times New Roman"/>
-        </w:rPr>
-      </w:pPr>
-    </w:p>
-    <w:p>
-      <w:pPr>
-        <w:pStyle w:val="Prrafodelista"/>
         <w:numPr>
           <w:ilvl w:val="0"/>
           <w:numId w:val="13"/>
@@ -6948,7 +6299,6 @@
         <w:rPr>
           <w:rFonts w:ascii="Times New Roman" w:hAnsi="Times New Roman" w:cs="Times New Roman"/>
         </w:rPr>
-        <w:lastRenderedPageBreak/>
         <w:t>Diagrama de seqüències</w:t>
       </w:r>
     </w:p>
@@ -6969,14 +6319,13 @@
       </w:pPr>
       <w:r>
         <w:rPr>
-          <w:rFonts w:ascii="Times New Roman" w:hAnsi="Times New Roman" w:cs="Times New Roman"/>
           <w:noProof/>
         </w:rPr>
         <w:drawing>
-          <wp:inline distT="0" distB="0" distL="0" distR="0" wp14:anchorId="6762748B" wp14:editId="734596BE">
-            <wp:extent cx="5400040" cy="3495040"/>
+          <wp:inline distT="0" distB="0" distL="0" distR="0" wp14:anchorId="70F6C60B" wp14:editId="703D4604">
+            <wp:extent cx="5400040" cy="3526155"/>
             <wp:effectExtent l="0" t="0" r="0" b="0"/>
-            <wp:docPr id="13" name="Imagen 13"/>
+            <wp:docPr id="39" name="Imagen 39"/>
             <wp:cNvGraphicFramePr>
               <a:graphicFrameLocks xmlns:a="http://schemas.openxmlformats.org/drawingml/2006/main" noChangeAspect="1"/>
             </wp:cNvGraphicFramePr>
@@ -6996,7 +6345,7 @@
                   <pic:spPr>
                     <a:xfrm>
                       <a:off x="0" y="0"/>
-                      <a:ext cx="5400040" cy="3495040"/>
+                      <a:ext cx="5400040" cy="3526155"/>
                     </a:xfrm>
                     <a:prstGeom prst="rect">
                       <a:avLst/>
@@ -7163,70 +6512,6 @@
     </w:p>
     <w:p>
       <w:pPr>
-        <w:pStyle w:val="Prrafodelista"/>
-        <w:rPr>
-          <w:rFonts w:ascii="Times New Roman" w:hAnsi="Times New Roman" w:cs="Times New Roman"/>
-        </w:rPr>
-      </w:pPr>
-    </w:p>
-    <w:p>
-      <w:pPr>
-        <w:pStyle w:val="Prrafodelista"/>
-        <w:rPr>
-          <w:rFonts w:ascii="Times New Roman" w:hAnsi="Times New Roman" w:cs="Times New Roman"/>
-        </w:rPr>
-      </w:pPr>
-    </w:p>
-    <w:p>
-      <w:pPr>
-        <w:pStyle w:val="Prrafodelista"/>
-        <w:rPr>
-          <w:rFonts w:ascii="Times New Roman" w:hAnsi="Times New Roman" w:cs="Times New Roman"/>
-        </w:rPr>
-      </w:pPr>
-    </w:p>
-    <w:p>
-      <w:pPr>
-        <w:pStyle w:val="Prrafodelista"/>
-        <w:rPr>
-          <w:rFonts w:ascii="Times New Roman" w:hAnsi="Times New Roman" w:cs="Times New Roman"/>
-        </w:rPr>
-      </w:pPr>
-    </w:p>
-    <w:p>
-      <w:pPr>
-        <w:pStyle w:val="Prrafodelista"/>
-        <w:rPr>
-          <w:rFonts w:ascii="Times New Roman" w:hAnsi="Times New Roman" w:cs="Times New Roman"/>
-        </w:rPr>
-      </w:pPr>
-    </w:p>
-    <w:p>
-      <w:pPr>
-        <w:pStyle w:val="Prrafodelista"/>
-        <w:rPr>
-          <w:rFonts w:ascii="Times New Roman" w:hAnsi="Times New Roman" w:cs="Times New Roman"/>
-        </w:rPr>
-      </w:pPr>
-    </w:p>
-    <w:p>
-      <w:pPr>
-        <w:pStyle w:val="Prrafodelista"/>
-        <w:rPr>
-          <w:rFonts w:ascii="Times New Roman" w:hAnsi="Times New Roman" w:cs="Times New Roman"/>
-        </w:rPr>
-      </w:pPr>
-    </w:p>
-    <w:p>
-      <w:pPr>
-        <w:pStyle w:val="Prrafodelista"/>
-        <w:rPr>
-          <w:rFonts w:ascii="Times New Roman" w:hAnsi="Times New Roman" w:cs="Times New Roman"/>
-        </w:rPr>
-      </w:pPr>
-    </w:p>
-    <w:p>
-      <w:pPr>
         <w:pStyle w:val="Ttulo3"/>
         <w:numPr>
           <w:ilvl w:val="2"/>
@@ -7236,13 +6521,12 @@
           <w:rFonts w:ascii="Times New Roman" w:hAnsi="Times New Roman" w:cs="Times New Roman"/>
         </w:rPr>
       </w:pPr>
-      <w:bookmarkStart w:id="11" w:name="_Toc71476434"/>
-      <w:r>
-        <w:rPr>
-          <w:rFonts w:ascii="Times New Roman" w:hAnsi="Times New Roman" w:cs="Times New Roman"/>
-        </w:rPr>
-        <w:lastRenderedPageBreak/>
-        <w:t>Escollir Personalitzades</w:t>
+      <w:bookmarkStart w:id="11" w:name="_Toc71476435"/>
+      <w:r>
+        <w:rPr>
+          <w:rFonts w:ascii="Times New Roman" w:hAnsi="Times New Roman" w:cs="Times New Roman"/>
+        </w:rPr>
+        <w:t>Consultar Llista Comandes</w:t>
       </w:r>
       <w:bookmarkEnd w:id="11"/>
     </w:p>
@@ -7291,11 +6575,12 @@
           <w:rFonts w:ascii="Times New Roman" w:hAnsi="Times New Roman" w:cs="Times New Roman"/>
           <w:noProof/>
         </w:rPr>
+        <w:lastRenderedPageBreak/>
         <w:drawing>
-          <wp:inline distT="0" distB="0" distL="0" distR="0" wp14:anchorId="5DA8853C" wp14:editId="0E7B5C5F">
-            <wp:extent cx="5400040" cy="3635375"/>
-            <wp:effectExtent l="0" t="0" r="0" b="3175"/>
-            <wp:docPr id="14" name="Imagen 14"/>
+          <wp:inline distT="0" distB="0" distL="0" distR="0" wp14:anchorId="482ADCFC" wp14:editId="2F6C924E">
+            <wp:extent cx="4914900" cy="5781675"/>
+            <wp:effectExtent l="0" t="0" r="0" b="9525"/>
+            <wp:docPr id="18" name="Imagen 18"/>
             <wp:cNvGraphicFramePr>
               <a:graphicFrameLocks xmlns:a="http://schemas.openxmlformats.org/drawingml/2006/main" noChangeAspect="1"/>
             </wp:cNvGraphicFramePr>
@@ -7315,7 +6600,7 @@
                   <pic:spPr>
                     <a:xfrm>
                       <a:off x="0" y="0"/>
-                      <a:ext cx="5400040" cy="3635375"/>
+                      <a:ext cx="4914900" cy="5781675"/>
                     </a:xfrm>
                     <a:prstGeom prst="rect">
                       <a:avLst/>
@@ -7331,14 +6616,6 @@
     <w:p>
       <w:pPr>
         <w:pStyle w:val="Prrafodelista"/>
-        <w:rPr>
-          <w:rFonts w:ascii="Times New Roman" w:hAnsi="Times New Roman" w:cs="Times New Roman"/>
-        </w:rPr>
-      </w:pPr>
-    </w:p>
-    <w:p>
-      <w:pPr>
-        <w:pStyle w:val="Prrafodelista"/>
         <w:numPr>
           <w:ilvl w:val="0"/>
           <w:numId w:val="13"/>
@@ -7375,10 +6652,10 @@
           <w:noProof/>
         </w:rPr>
         <w:drawing>
-          <wp:inline distT="0" distB="0" distL="0" distR="0" wp14:anchorId="4BAED869" wp14:editId="19634EE4">
-            <wp:extent cx="5400040" cy="1520825"/>
-            <wp:effectExtent l="0" t="0" r="0" b="3175"/>
-            <wp:docPr id="15" name="Imagen 15"/>
+          <wp:inline distT="0" distB="0" distL="0" distR="0" wp14:anchorId="609691BB" wp14:editId="7667A0FA">
+            <wp:extent cx="5400040" cy="1854200"/>
+            <wp:effectExtent l="0" t="0" r="0" b="0"/>
+            <wp:docPr id="19" name="Imagen 19"/>
             <wp:cNvGraphicFramePr>
               <a:graphicFrameLocks xmlns:a="http://schemas.openxmlformats.org/drawingml/2006/main" noChangeAspect="1"/>
             </wp:cNvGraphicFramePr>
@@ -7398,7 +6675,7 @@
                   <pic:spPr>
                     <a:xfrm>
                       <a:off x="0" y="0"/>
-                      <a:ext cx="5400040" cy="1520825"/>
+                      <a:ext cx="5400040" cy="1854200"/>
                     </a:xfrm>
                     <a:prstGeom prst="rect">
                       <a:avLst/>
@@ -7414,110 +6691,6 @@
     <w:p>
       <w:pPr>
         <w:pStyle w:val="Prrafodelista"/>
-        <w:rPr>
-          <w:rFonts w:ascii="Times New Roman" w:hAnsi="Times New Roman" w:cs="Times New Roman"/>
-        </w:rPr>
-      </w:pPr>
-    </w:p>
-    <w:p>
-      <w:pPr>
-        <w:pStyle w:val="Prrafodelista"/>
-        <w:rPr>
-          <w:rFonts w:ascii="Times New Roman" w:hAnsi="Times New Roman" w:cs="Times New Roman"/>
-        </w:rPr>
-      </w:pPr>
-    </w:p>
-    <w:p>
-      <w:pPr>
-        <w:pStyle w:val="Prrafodelista"/>
-        <w:rPr>
-          <w:rFonts w:ascii="Times New Roman" w:hAnsi="Times New Roman" w:cs="Times New Roman"/>
-        </w:rPr>
-      </w:pPr>
-    </w:p>
-    <w:p>
-      <w:pPr>
-        <w:pStyle w:val="Prrafodelista"/>
-        <w:rPr>
-          <w:rFonts w:ascii="Times New Roman" w:hAnsi="Times New Roman" w:cs="Times New Roman"/>
-        </w:rPr>
-      </w:pPr>
-    </w:p>
-    <w:p>
-      <w:pPr>
-        <w:pStyle w:val="Prrafodelista"/>
-        <w:rPr>
-          <w:rFonts w:ascii="Times New Roman" w:hAnsi="Times New Roman" w:cs="Times New Roman"/>
-        </w:rPr>
-      </w:pPr>
-    </w:p>
-    <w:p>
-      <w:pPr>
-        <w:pStyle w:val="Prrafodelista"/>
-        <w:rPr>
-          <w:rFonts w:ascii="Times New Roman" w:hAnsi="Times New Roman" w:cs="Times New Roman"/>
-        </w:rPr>
-      </w:pPr>
-    </w:p>
-    <w:p>
-      <w:pPr>
-        <w:pStyle w:val="Prrafodelista"/>
-        <w:rPr>
-          <w:rFonts w:ascii="Times New Roman" w:hAnsi="Times New Roman" w:cs="Times New Roman"/>
-        </w:rPr>
-      </w:pPr>
-    </w:p>
-    <w:p>
-      <w:pPr>
-        <w:pStyle w:val="Prrafodelista"/>
-        <w:rPr>
-          <w:rFonts w:ascii="Times New Roman" w:hAnsi="Times New Roman" w:cs="Times New Roman"/>
-        </w:rPr>
-      </w:pPr>
-    </w:p>
-    <w:p>
-      <w:pPr>
-        <w:pStyle w:val="Prrafodelista"/>
-        <w:rPr>
-          <w:rFonts w:ascii="Times New Roman" w:hAnsi="Times New Roman" w:cs="Times New Roman"/>
-        </w:rPr>
-      </w:pPr>
-    </w:p>
-    <w:p>
-      <w:pPr>
-        <w:pStyle w:val="Prrafodelista"/>
-        <w:rPr>
-          <w:rFonts w:ascii="Times New Roman" w:hAnsi="Times New Roman" w:cs="Times New Roman"/>
-        </w:rPr>
-      </w:pPr>
-    </w:p>
-    <w:p>
-      <w:pPr>
-        <w:pStyle w:val="Prrafodelista"/>
-        <w:rPr>
-          <w:rFonts w:ascii="Times New Roman" w:hAnsi="Times New Roman" w:cs="Times New Roman"/>
-        </w:rPr>
-      </w:pPr>
-    </w:p>
-    <w:p>
-      <w:pPr>
-        <w:pStyle w:val="Prrafodelista"/>
-        <w:rPr>
-          <w:rFonts w:ascii="Times New Roman" w:hAnsi="Times New Roman" w:cs="Times New Roman"/>
-        </w:rPr>
-      </w:pPr>
-    </w:p>
-    <w:p>
-      <w:pPr>
-        <w:pStyle w:val="Prrafodelista"/>
-        <w:rPr>
-          <w:rFonts w:ascii="Times New Roman" w:hAnsi="Times New Roman" w:cs="Times New Roman"/>
-        </w:rPr>
-      </w:pPr>
-    </w:p>
-    <w:p>
-      <w:pPr>
-        <w:pStyle w:val="Prrafodelista"/>
         <w:numPr>
           <w:ilvl w:val="0"/>
           <w:numId w:val="13"/>
@@ -7530,35 +6703,35 @@
         <w:rPr>
           <w:rFonts w:ascii="Times New Roman" w:hAnsi="Times New Roman" w:cs="Times New Roman"/>
         </w:rPr>
+        <w:t>Diagrama de seqüències</w:t>
+      </w:r>
+    </w:p>
+    <w:p>
+      <w:pPr>
+        <w:pStyle w:val="Prrafodelista"/>
+        <w:rPr>
+          <w:rFonts w:ascii="Times New Roman" w:hAnsi="Times New Roman" w:cs="Times New Roman"/>
+        </w:rPr>
+      </w:pPr>
+    </w:p>
+    <w:p>
+      <w:pPr>
+        <w:pStyle w:val="Prrafodelista"/>
+        <w:rPr>
+          <w:rFonts w:ascii="Times New Roman" w:hAnsi="Times New Roman" w:cs="Times New Roman"/>
+        </w:rPr>
+      </w:pPr>
+      <w:r>
+        <w:rPr>
+          <w:rFonts w:ascii="Times New Roman" w:hAnsi="Times New Roman" w:cs="Times New Roman"/>
+          <w:noProof/>
+        </w:rPr>
         <w:lastRenderedPageBreak/>
-        <w:t>Diagrama de seqüències</w:t>
-      </w:r>
-    </w:p>
-    <w:p>
-      <w:pPr>
-        <w:pStyle w:val="Prrafodelista"/>
-        <w:rPr>
-          <w:rFonts w:ascii="Times New Roman" w:hAnsi="Times New Roman" w:cs="Times New Roman"/>
-        </w:rPr>
-      </w:pPr>
-    </w:p>
-    <w:p>
-      <w:pPr>
-        <w:pStyle w:val="Prrafodelista"/>
-        <w:rPr>
-          <w:rFonts w:ascii="Times New Roman" w:hAnsi="Times New Roman" w:cs="Times New Roman"/>
-        </w:rPr>
-      </w:pPr>
-      <w:r>
-        <w:rPr>
-          <w:rFonts w:ascii="Times New Roman" w:hAnsi="Times New Roman" w:cs="Times New Roman"/>
-          <w:noProof/>
-        </w:rPr>
         <w:drawing>
-          <wp:inline distT="0" distB="0" distL="0" distR="0" wp14:anchorId="16D72D38" wp14:editId="15D9F615">
-            <wp:extent cx="5400040" cy="4854575"/>
+          <wp:inline distT="0" distB="0" distL="0" distR="0" wp14:anchorId="4DCC4CF7" wp14:editId="299DA50A">
+            <wp:extent cx="5400040" cy="3140075"/>
             <wp:effectExtent l="0" t="0" r="0" b="3175"/>
-            <wp:docPr id="16" name="Imagen 16"/>
+            <wp:docPr id="20" name="Imagen 20"/>
             <wp:cNvGraphicFramePr>
               <a:graphicFrameLocks xmlns:a="http://schemas.openxmlformats.org/drawingml/2006/main" noChangeAspect="1"/>
             </wp:cNvGraphicFramePr>
@@ -7578,7 +6751,7 @@
                   <pic:spPr>
                     <a:xfrm>
                       <a:off x="0" y="0"/>
-                      <a:ext cx="5400040" cy="4854575"/>
+                      <a:ext cx="5400040" cy="3140075"/>
                     </a:xfrm>
                     <a:prstGeom prst="rect">
                       <a:avLst/>
@@ -7745,6 +6918,86 @@
     </w:p>
     <w:p>
       <w:pPr>
+        <w:pStyle w:val="Prrafodelista"/>
+        <w:rPr>
+          <w:rFonts w:ascii="Times New Roman" w:hAnsi="Times New Roman" w:cs="Times New Roman"/>
+        </w:rPr>
+      </w:pPr>
+    </w:p>
+    <w:p>
+      <w:pPr>
+        <w:pStyle w:val="Prrafodelista"/>
+        <w:rPr>
+          <w:rFonts w:ascii="Times New Roman" w:hAnsi="Times New Roman" w:cs="Times New Roman"/>
+        </w:rPr>
+      </w:pPr>
+    </w:p>
+    <w:p>
+      <w:pPr>
+        <w:pStyle w:val="Prrafodelista"/>
+        <w:rPr>
+          <w:rFonts w:ascii="Times New Roman" w:hAnsi="Times New Roman" w:cs="Times New Roman"/>
+        </w:rPr>
+      </w:pPr>
+    </w:p>
+    <w:p>
+      <w:pPr>
+        <w:pStyle w:val="Prrafodelista"/>
+        <w:rPr>
+          <w:rFonts w:ascii="Times New Roman" w:hAnsi="Times New Roman" w:cs="Times New Roman"/>
+        </w:rPr>
+      </w:pPr>
+    </w:p>
+    <w:p>
+      <w:pPr>
+        <w:pStyle w:val="Prrafodelista"/>
+        <w:rPr>
+          <w:rFonts w:ascii="Times New Roman" w:hAnsi="Times New Roman" w:cs="Times New Roman"/>
+        </w:rPr>
+      </w:pPr>
+    </w:p>
+    <w:p>
+      <w:pPr>
+        <w:pStyle w:val="Prrafodelista"/>
+        <w:rPr>
+          <w:rFonts w:ascii="Times New Roman" w:hAnsi="Times New Roman" w:cs="Times New Roman"/>
+        </w:rPr>
+      </w:pPr>
+    </w:p>
+    <w:p>
+      <w:pPr>
+        <w:pStyle w:val="Prrafodelista"/>
+        <w:rPr>
+          <w:rFonts w:ascii="Times New Roman" w:hAnsi="Times New Roman" w:cs="Times New Roman"/>
+        </w:rPr>
+      </w:pPr>
+    </w:p>
+    <w:p>
+      <w:pPr>
+        <w:pStyle w:val="Prrafodelista"/>
+        <w:rPr>
+          <w:rFonts w:ascii="Times New Roman" w:hAnsi="Times New Roman" w:cs="Times New Roman"/>
+        </w:rPr>
+      </w:pPr>
+    </w:p>
+    <w:p>
+      <w:pPr>
+        <w:pStyle w:val="Prrafodelista"/>
+        <w:rPr>
+          <w:rFonts w:ascii="Times New Roman" w:hAnsi="Times New Roman" w:cs="Times New Roman"/>
+        </w:rPr>
+      </w:pPr>
+    </w:p>
+    <w:p>
+      <w:pPr>
+        <w:pStyle w:val="Prrafodelista"/>
+        <w:rPr>
+          <w:rFonts w:ascii="Times New Roman" w:hAnsi="Times New Roman" w:cs="Times New Roman"/>
+        </w:rPr>
+      </w:pPr>
+    </w:p>
+    <w:p>
+      <w:pPr>
         <w:pStyle w:val="Ttulo3"/>
         <w:numPr>
           <w:ilvl w:val="2"/>
@@ -7754,13 +7007,12 @@
           <w:rFonts w:ascii="Times New Roman" w:hAnsi="Times New Roman" w:cs="Times New Roman"/>
         </w:rPr>
       </w:pPr>
-      <w:bookmarkStart w:id="12" w:name="_Toc71476435"/>
-      <w:r>
-        <w:rPr>
-          <w:rFonts w:ascii="Times New Roman" w:hAnsi="Times New Roman" w:cs="Times New Roman"/>
-        </w:rPr>
-        <w:lastRenderedPageBreak/>
-        <w:t>Consultar Llista Comandes</w:t>
+      <w:bookmarkStart w:id="12" w:name="_Toc71476436"/>
+      <w:r>
+        <w:rPr>
+          <w:rFonts w:ascii="Times New Roman" w:hAnsi="Times New Roman" w:cs="Times New Roman"/>
+        </w:rPr>
+        <w:t>Preparació Comandes</w:t>
       </w:r>
       <w:bookmarkEnd w:id="12"/>
     </w:p>
@@ -7786,6 +7038,7 @@
         <w:rPr>
           <w:rFonts w:ascii="Times New Roman" w:hAnsi="Times New Roman" w:cs="Times New Roman"/>
         </w:rPr>
+        <w:lastRenderedPageBreak/>
         <w:t>Diagrama d’activitats</w:t>
       </w:r>
     </w:p>
@@ -7810,10 +7063,10 @@
           <w:noProof/>
         </w:rPr>
         <w:drawing>
-          <wp:inline distT="0" distB="0" distL="0" distR="0" wp14:anchorId="482ADCFC" wp14:editId="2F6C924E">
-            <wp:extent cx="4914900" cy="5781675"/>
-            <wp:effectExtent l="0" t="0" r="0" b="9525"/>
-            <wp:docPr id="18" name="Imagen 18"/>
+          <wp:inline distT="0" distB="0" distL="0" distR="0" wp14:anchorId="19E4836D" wp14:editId="2EDF319D">
+            <wp:extent cx="3561347" cy="4340392"/>
+            <wp:effectExtent l="0" t="0" r="1270" b="3175"/>
+            <wp:docPr id="21" name="Imagen 21"/>
             <wp:cNvGraphicFramePr>
               <a:graphicFrameLocks xmlns:a="http://schemas.openxmlformats.org/drawingml/2006/main" noChangeAspect="1"/>
             </wp:cNvGraphicFramePr>
@@ -7833,7 +7086,7 @@
                   <pic:spPr>
                     <a:xfrm>
                       <a:off x="0" y="0"/>
-                      <a:ext cx="4914900" cy="5781675"/>
+                      <a:ext cx="3610889" cy="4400771"/>
                     </a:xfrm>
                     <a:prstGeom prst="rect">
                       <a:avLst/>
@@ -7861,7 +7114,7 @@
         <w:rPr>
           <w:rFonts w:ascii="Times New Roman" w:hAnsi="Times New Roman" w:cs="Times New Roman"/>
         </w:rPr>
-        <w:t>Diagrama de classes</w:t>
+        <w:t xml:space="preserve"> Diagrama de classes</w:t>
       </w:r>
     </w:p>
     <w:p>
@@ -7885,10 +7138,10 @@
           <w:noProof/>
         </w:rPr>
         <w:drawing>
-          <wp:inline distT="0" distB="0" distL="0" distR="0" wp14:anchorId="609691BB" wp14:editId="7667A0FA">
-            <wp:extent cx="5400040" cy="1854200"/>
+          <wp:inline distT="0" distB="0" distL="0" distR="0" wp14:anchorId="60D2C5E0" wp14:editId="5A875E8E">
+            <wp:extent cx="5400040" cy="1188720"/>
             <wp:effectExtent l="0" t="0" r="0" b="0"/>
-            <wp:docPr id="19" name="Imagen 19"/>
+            <wp:docPr id="22" name="Imagen 22"/>
             <wp:cNvGraphicFramePr>
               <a:graphicFrameLocks xmlns:a="http://schemas.openxmlformats.org/drawingml/2006/main" noChangeAspect="1"/>
             </wp:cNvGraphicFramePr>
@@ -7908,7 +7161,7 @@
                   <pic:spPr>
                     <a:xfrm>
                       <a:off x="0" y="0"/>
-                      <a:ext cx="5400040" cy="1854200"/>
+                      <a:ext cx="5400040" cy="1188720"/>
                     </a:xfrm>
                     <a:prstGeom prst="rect">
                       <a:avLst/>
@@ -7924,6 +7177,102 @@
     <w:p>
       <w:pPr>
         <w:pStyle w:val="Prrafodelista"/>
+        <w:rPr>
+          <w:rFonts w:ascii="Times New Roman" w:hAnsi="Times New Roman" w:cs="Times New Roman"/>
+        </w:rPr>
+      </w:pPr>
+    </w:p>
+    <w:p>
+      <w:pPr>
+        <w:pStyle w:val="Prrafodelista"/>
+        <w:rPr>
+          <w:rFonts w:ascii="Times New Roman" w:hAnsi="Times New Roman" w:cs="Times New Roman"/>
+        </w:rPr>
+      </w:pPr>
+    </w:p>
+    <w:p>
+      <w:pPr>
+        <w:pStyle w:val="Prrafodelista"/>
+        <w:rPr>
+          <w:rFonts w:ascii="Times New Roman" w:hAnsi="Times New Roman" w:cs="Times New Roman"/>
+        </w:rPr>
+      </w:pPr>
+    </w:p>
+    <w:p>
+      <w:pPr>
+        <w:pStyle w:val="Prrafodelista"/>
+        <w:rPr>
+          <w:rFonts w:ascii="Times New Roman" w:hAnsi="Times New Roman" w:cs="Times New Roman"/>
+        </w:rPr>
+      </w:pPr>
+    </w:p>
+    <w:p>
+      <w:pPr>
+        <w:pStyle w:val="Prrafodelista"/>
+        <w:rPr>
+          <w:rFonts w:ascii="Times New Roman" w:hAnsi="Times New Roman" w:cs="Times New Roman"/>
+        </w:rPr>
+      </w:pPr>
+    </w:p>
+    <w:p>
+      <w:pPr>
+        <w:pStyle w:val="Prrafodelista"/>
+        <w:rPr>
+          <w:rFonts w:ascii="Times New Roman" w:hAnsi="Times New Roman" w:cs="Times New Roman"/>
+        </w:rPr>
+      </w:pPr>
+    </w:p>
+    <w:p>
+      <w:pPr>
+        <w:pStyle w:val="Prrafodelista"/>
+        <w:rPr>
+          <w:rFonts w:ascii="Times New Roman" w:hAnsi="Times New Roman" w:cs="Times New Roman"/>
+        </w:rPr>
+      </w:pPr>
+    </w:p>
+    <w:p>
+      <w:pPr>
+        <w:pStyle w:val="Prrafodelista"/>
+        <w:rPr>
+          <w:rFonts w:ascii="Times New Roman" w:hAnsi="Times New Roman" w:cs="Times New Roman"/>
+        </w:rPr>
+      </w:pPr>
+    </w:p>
+    <w:p>
+      <w:pPr>
+        <w:pStyle w:val="Prrafodelista"/>
+        <w:rPr>
+          <w:rFonts w:ascii="Times New Roman" w:hAnsi="Times New Roman" w:cs="Times New Roman"/>
+        </w:rPr>
+      </w:pPr>
+    </w:p>
+    <w:p>
+      <w:pPr>
+        <w:pStyle w:val="Prrafodelista"/>
+        <w:rPr>
+          <w:rFonts w:ascii="Times New Roman" w:hAnsi="Times New Roman" w:cs="Times New Roman"/>
+        </w:rPr>
+      </w:pPr>
+    </w:p>
+    <w:p>
+      <w:pPr>
+        <w:pStyle w:val="Prrafodelista"/>
+        <w:rPr>
+          <w:rFonts w:ascii="Times New Roman" w:hAnsi="Times New Roman" w:cs="Times New Roman"/>
+        </w:rPr>
+      </w:pPr>
+    </w:p>
+    <w:p>
+      <w:pPr>
+        <w:pStyle w:val="Prrafodelista"/>
+        <w:rPr>
+          <w:rFonts w:ascii="Times New Roman" w:hAnsi="Times New Roman" w:cs="Times New Roman"/>
+        </w:rPr>
+      </w:pPr>
+    </w:p>
+    <w:p>
+      <w:pPr>
+        <w:pStyle w:val="Prrafodelista"/>
         <w:numPr>
           <w:ilvl w:val="0"/>
           <w:numId w:val="13"/>
@@ -7936,35 +7285,35 @@
         <w:rPr>
           <w:rFonts w:ascii="Times New Roman" w:hAnsi="Times New Roman" w:cs="Times New Roman"/>
         </w:rPr>
+        <w:t>Diagrama de seqüències</w:t>
+      </w:r>
+    </w:p>
+    <w:p>
+      <w:pPr>
+        <w:pStyle w:val="Prrafodelista"/>
+        <w:rPr>
+          <w:rFonts w:ascii="Times New Roman" w:hAnsi="Times New Roman" w:cs="Times New Roman"/>
+        </w:rPr>
+      </w:pPr>
+    </w:p>
+    <w:p>
+      <w:pPr>
+        <w:pStyle w:val="Prrafodelista"/>
+        <w:rPr>
+          <w:rFonts w:ascii="Times New Roman" w:hAnsi="Times New Roman" w:cs="Times New Roman"/>
+        </w:rPr>
+      </w:pPr>
+      <w:r>
+        <w:rPr>
+          <w:rFonts w:ascii="Times New Roman" w:hAnsi="Times New Roman" w:cs="Times New Roman"/>
+          <w:noProof/>
+        </w:rPr>
         <w:lastRenderedPageBreak/>
-        <w:t>Diagrama de seqüències</w:t>
-      </w:r>
-    </w:p>
-    <w:p>
-      <w:pPr>
-        <w:pStyle w:val="Prrafodelista"/>
-        <w:rPr>
-          <w:rFonts w:ascii="Times New Roman" w:hAnsi="Times New Roman" w:cs="Times New Roman"/>
-        </w:rPr>
-      </w:pPr>
-    </w:p>
-    <w:p>
-      <w:pPr>
-        <w:pStyle w:val="Prrafodelista"/>
-        <w:rPr>
-          <w:rFonts w:ascii="Times New Roman" w:hAnsi="Times New Roman" w:cs="Times New Roman"/>
-        </w:rPr>
-      </w:pPr>
-      <w:r>
-        <w:rPr>
-          <w:rFonts w:ascii="Times New Roman" w:hAnsi="Times New Roman" w:cs="Times New Roman"/>
-          <w:noProof/>
-        </w:rPr>
         <w:drawing>
-          <wp:inline distT="0" distB="0" distL="0" distR="0" wp14:anchorId="4DCC4CF7" wp14:editId="299DA50A">
-            <wp:extent cx="5400040" cy="3140075"/>
-            <wp:effectExtent l="0" t="0" r="0" b="3175"/>
-            <wp:docPr id="20" name="Imagen 20"/>
+          <wp:inline distT="0" distB="0" distL="0" distR="0" wp14:anchorId="7D426A37" wp14:editId="67494BF2">
+            <wp:extent cx="5400040" cy="2571750"/>
+            <wp:effectExtent l="0" t="0" r="3810" b="0"/>
+            <wp:docPr id="23" name="Imagen 23"/>
             <wp:cNvGraphicFramePr>
               <a:graphicFrameLocks xmlns:a="http://schemas.openxmlformats.org/drawingml/2006/main" noChangeAspect="1"/>
             </wp:cNvGraphicFramePr>
@@ -7984,7 +7333,7 @@
                   <pic:spPr>
                     <a:xfrm>
                       <a:off x="0" y="0"/>
-                      <a:ext cx="5400040" cy="3140075"/>
+                      <a:ext cx="5400040" cy="2571750"/>
                     </a:xfrm>
                     <a:prstGeom prst="rect">
                       <a:avLst/>
@@ -8231,6 +7580,30 @@
     </w:p>
     <w:p>
       <w:pPr>
+        <w:pStyle w:val="Prrafodelista"/>
+        <w:rPr>
+          <w:rFonts w:ascii="Times New Roman" w:hAnsi="Times New Roman" w:cs="Times New Roman"/>
+        </w:rPr>
+      </w:pPr>
+    </w:p>
+    <w:p>
+      <w:pPr>
+        <w:pStyle w:val="Prrafodelista"/>
+        <w:rPr>
+          <w:rFonts w:ascii="Times New Roman" w:hAnsi="Times New Roman" w:cs="Times New Roman"/>
+        </w:rPr>
+      </w:pPr>
+    </w:p>
+    <w:p>
+      <w:pPr>
+        <w:pStyle w:val="Prrafodelista"/>
+        <w:rPr>
+          <w:rFonts w:ascii="Times New Roman" w:hAnsi="Times New Roman" w:cs="Times New Roman"/>
+        </w:rPr>
+      </w:pPr>
+    </w:p>
+    <w:p>
+      <w:pPr>
         <w:pStyle w:val="Ttulo3"/>
         <w:numPr>
           <w:ilvl w:val="2"/>
@@ -8240,13 +7613,12 @@
           <w:rFonts w:ascii="Times New Roman" w:hAnsi="Times New Roman" w:cs="Times New Roman"/>
         </w:rPr>
       </w:pPr>
-      <w:bookmarkStart w:id="13" w:name="_Toc71476436"/>
-      <w:r>
-        <w:rPr>
-          <w:rFonts w:ascii="Times New Roman" w:hAnsi="Times New Roman" w:cs="Times New Roman"/>
-        </w:rPr>
-        <w:lastRenderedPageBreak/>
-        <w:t>Preparació Comandes</w:t>
+      <w:bookmarkStart w:id="13" w:name="_Toc71476437"/>
+      <w:r>
+        <w:rPr>
+          <w:rFonts w:ascii="Times New Roman" w:hAnsi="Times New Roman" w:cs="Times New Roman"/>
+        </w:rPr>
+        <w:t>Entrega</w:t>
       </w:r>
       <w:bookmarkEnd w:id="13"/>
     </w:p>
@@ -8277,15 +7649,13 @@
     </w:p>
     <w:p>
       <w:pPr>
-        <w:pStyle w:val="Prrafodelista"/>
-        <w:rPr>
-          <w:rFonts w:ascii="Times New Roman" w:hAnsi="Times New Roman" w:cs="Times New Roman"/>
-        </w:rPr>
-      </w:pPr>
-    </w:p>
-    <w:p>
-      <w:pPr>
-        <w:pStyle w:val="Prrafodelista"/>
+        <w:rPr>
+          <w:rFonts w:ascii="Times New Roman" w:hAnsi="Times New Roman" w:cs="Times New Roman"/>
+        </w:rPr>
+      </w:pPr>
+    </w:p>
+    <w:p>
+      <w:pPr>
         <w:rPr>
           <w:rFonts w:ascii="Times New Roman" w:hAnsi="Times New Roman" w:cs="Times New Roman"/>
         </w:rPr>
@@ -8296,10 +7666,10 @@
           <w:noProof/>
         </w:rPr>
         <w:drawing>
-          <wp:inline distT="0" distB="0" distL="0" distR="0" wp14:anchorId="19E4836D" wp14:editId="2EDF319D">
-            <wp:extent cx="3561347" cy="4340392"/>
-            <wp:effectExtent l="0" t="0" r="1270" b="3175"/>
-            <wp:docPr id="21" name="Imagen 21"/>
+          <wp:inline distT="0" distB="0" distL="0" distR="0" wp14:anchorId="27195357" wp14:editId="6234A48F">
+            <wp:extent cx="2714325" cy="3738696"/>
+            <wp:effectExtent l="0" t="0" r="0" b="0"/>
+            <wp:docPr id="24" name="Imagen 24"/>
             <wp:cNvGraphicFramePr>
               <a:graphicFrameLocks xmlns:a="http://schemas.openxmlformats.org/drawingml/2006/main" noChangeAspect="1"/>
             </wp:cNvGraphicFramePr>
@@ -8319,7 +7689,7 @@
                   <pic:spPr>
                     <a:xfrm>
                       <a:off x="0" y="0"/>
-                      <a:ext cx="3610889" cy="4400771"/>
+                      <a:ext cx="2730228" cy="3760601"/>
                     </a:xfrm>
                     <a:prstGeom prst="rect">
                       <a:avLst/>
@@ -8347,7 +7717,7 @@
         <w:rPr>
           <w:rFonts w:ascii="Times New Roman" w:hAnsi="Times New Roman" w:cs="Times New Roman"/>
         </w:rPr>
-        <w:t xml:space="preserve"> Diagrama de classes</w:t>
+        <w:t>Diagrama de classes</w:t>
       </w:r>
     </w:p>
     <w:p>
@@ -8371,10 +7741,10 @@
           <w:noProof/>
         </w:rPr>
         <w:drawing>
-          <wp:inline distT="0" distB="0" distL="0" distR="0" wp14:anchorId="60D2C5E0" wp14:editId="5A875E8E">
-            <wp:extent cx="5400040" cy="1188720"/>
-            <wp:effectExtent l="0" t="0" r="0" b="0"/>
-            <wp:docPr id="22" name="Imagen 22"/>
+          <wp:inline distT="0" distB="0" distL="0" distR="0" wp14:anchorId="0E956E2F" wp14:editId="31C80254">
+            <wp:extent cx="5400040" cy="2205990"/>
+            <wp:effectExtent l="0" t="0" r="0" b="3810"/>
+            <wp:docPr id="25" name="Imagen 25"/>
             <wp:cNvGraphicFramePr>
               <a:graphicFrameLocks xmlns:a="http://schemas.openxmlformats.org/drawingml/2006/main" noChangeAspect="1"/>
             </wp:cNvGraphicFramePr>
@@ -8394,7 +7764,7 @@
                   <pic:spPr>
                     <a:xfrm>
                       <a:off x="0" y="0"/>
-                      <a:ext cx="5400040" cy="1188720"/>
+                      <a:ext cx="5400040" cy="2205990"/>
                     </a:xfrm>
                     <a:prstGeom prst="rect">
                       <a:avLst/>
@@ -8474,38 +7844,6 @@
     <w:p>
       <w:pPr>
         <w:pStyle w:val="Prrafodelista"/>
-        <w:rPr>
-          <w:rFonts w:ascii="Times New Roman" w:hAnsi="Times New Roman" w:cs="Times New Roman"/>
-        </w:rPr>
-      </w:pPr>
-    </w:p>
-    <w:p>
-      <w:pPr>
-        <w:pStyle w:val="Prrafodelista"/>
-        <w:rPr>
-          <w:rFonts w:ascii="Times New Roman" w:hAnsi="Times New Roman" w:cs="Times New Roman"/>
-        </w:rPr>
-      </w:pPr>
-    </w:p>
-    <w:p>
-      <w:pPr>
-        <w:pStyle w:val="Prrafodelista"/>
-        <w:rPr>
-          <w:rFonts w:ascii="Times New Roman" w:hAnsi="Times New Roman" w:cs="Times New Roman"/>
-        </w:rPr>
-      </w:pPr>
-    </w:p>
-    <w:p>
-      <w:pPr>
-        <w:pStyle w:val="Prrafodelista"/>
-        <w:rPr>
-          <w:rFonts w:ascii="Times New Roman" w:hAnsi="Times New Roman" w:cs="Times New Roman"/>
-        </w:rPr>
-      </w:pPr>
-    </w:p>
-    <w:p>
-      <w:pPr>
-        <w:pStyle w:val="Prrafodelista"/>
         <w:numPr>
           <w:ilvl w:val="0"/>
           <w:numId w:val="13"/>
@@ -8518,35 +7856,35 @@
         <w:rPr>
           <w:rFonts w:ascii="Times New Roman" w:hAnsi="Times New Roman" w:cs="Times New Roman"/>
         </w:rPr>
+        <w:t xml:space="preserve">Diagrama de seqüències </w:t>
+      </w:r>
+    </w:p>
+    <w:p>
+      <w:pPr>
+        <w:pStyle w:val="Prrafodelista"/>
+        <w:rPr>
+          <w:rFonts w:ascii="Times New Roman" w:hAnsi="Times New Roman" w:cs="Times New Roman"/>
+        </w:rPr>
+      </w:pPr>
+    </w:p>
+    <w:p>
+      <w:pPr>
+        <w:pStyle w:val="Prrafodelista"/>
+        <w:rPr>
+          <w:rFonts w:ascii="Times New Roman" w:hAnsi="Times New Roman" w:cs="Times New Roman"/>
+        </w:rPr>
+      </w:pPr>
+      <w:r>
+        <w:rPr>
+          <w:rFonts w:ascii="Times New Roman" w:hAnsi="Times New Roman" w:cs="Times New Roman"/>
+          <w:noProof/>
+        </w:rPr>
         <w:lastRenderedPageBreak/>
-        <w:t>Diagrama de seqüències</w:t>
-      </w:r>
-    </w:p>
-    <w:p>
-      <w:pPr>
-        <w:pStyle w:val="Prrafodelista"/>
-        <w:rPr>
-          <w:rFonts w:ascii="Times New Roman" w:hAnsi="Times New Roman" w:cs="Times New Roman"/>
-        </w:rPr>
-      </w:pPr>
-    </w:p>
-    <w:p>
-      <w:pPr>
-        <w:pStyle w:val="Prrafodelista"/>
-        <w:rPr>
-          <w:rFonts w:ascii="Times New Roman" w:hAnsi="Times New Roman" w:cs="Times New Roman"/>
-        </w:rPr>
-      </w:pPr>
-      <w:r>
-        <w:rPr>
-          <w:rFonts w:ascii="Times New Roman" w:hAnsi="Times New Roman" w:cs="Times New Roman"/>
-          <w:noProof/>
-        </w:rPr>
         <w:drawing>
-          <wp:inline distT="0" distB="0" distL="0" distR="0" wp14:anchorId="7D426A37" wp14:editId="67494BF2">
-            <wp:extent cx="5400040" cy="2571750"/>
-            <wp:effectExtent l="0" t="0" r="3810" b="0"/>
-            <wp:docPr id="23" name="Imagen 23"/>
+          <wp:inline distT="0" distB="0" distL="0" distR="0" wp14:anchorId="05CF7B50" wp14:editId="6C209B94">
+            <wp:extent cx="5400040" cy="4162425"/>
+            <wp:effectExtent l="0" t="0" r="0" b="9525"/>
+            <wp:docPr id="26" name="Imagen 26"/>
             <wp:cNvGraphicFramePr>
               <a:graphicFrameLocks xmlns:a="http://schemas.openxmlformats.org/drawingml/2006/main" noChangeAspect="1"/>
             </wp:cNvGraphicFramePr>
@@ -8566,578 +7904,6 @@
                   <pic:spPr>
                     <a:xfrm>
                       <a:off x="0" y="0"/>
-                      <a:ext cx="5400040" cy="2571750"/>
-                    </a:xfrm>
-                    <a:prstGeom prst="rect">
-                      <a:avLst/>
-                    </a:prstGeom>
-                  </pic:spPr>
-                </pic:pic>
-              </a:graphicData>
-            </a:graphic>
-          </wp:inline>
-        </w:drawing>
-      </w:r>
-    </w:p>
-    <w:p>
-      <w:pPr>
-        <w:pStyle w:val="Prrafodelista"/>
-        <w:rPr>
-          <w:rFonts w:ascii="Times New Roman" w:hAnsi="Times New Roman" w:cs="Times New Roman"/>
-        </w:rPr>
-      </w:pPr>
-    </w:p>
-    <w:p>
-      <w:pPr>
-        <w:pStyle w:val="Prrafodelista"/>
-        <w:rPr>
-          <w:rFonts w:ascii="Times New Roman" w:hAnsi="Times New Roman" w:cs="Times New Roman"/>
-        </w:rPr>
-      </w:pPr>
-    </w:p>
-    <w:p>
-      <w:pPr>
-        <w:pStyle w:val="Prrafodelista"/>
-        <w:rPr>
-          <w:rFonts w:ascii="Times New Roman" w:hAnsi="Times New Roman" w:cs="Times New Roman"/>
-        </w:rPr>
-      </w:pPr>
-    </w:p>
-    <w:p>
-      <w:pPr>
-        <w:pStyle w:val="Prrafodelista"/>
-        <w:rPr>
-          <w:rFonts w:ascii="Times New Roman" w:hAnsi="Times New Roman" w:cs="Times New Roman"/>
-        </w:rPr>
-      </w:pPr>
-    </w:p>
-    <w:p>
-      <w:pPr>
-        <w:pStyle w:val="Prrafodelista"/>
-        <w:rPr>
-          <w:rFonts w:ascii="Times New Roman" w:hAnsi="Times New Roman" w:cs="Times New Roman"/>
-        </w:rPr>
-      </w:pPr>
-    </w:p>
-    <w:p>
-      <w:pPr>
-        <w:pStyle w:val="Prrafodelista"/>
-        <w:rPr>
-          <w:rFonts w:ascii="Times New Roman" w:hAnsi="Times New Roman" w:cs="Times New Roman"/>
-        </w:rPr>
-      </w:pPr>
-    </w:p>
-    <w:p>
-      <w:pPr>
-        <w:pStyle w:val="Prrafodelista"/>
-        <w:rPr>
-          <w:rFonts w:ascii="Times New Roman" w:hAnsi="Times New Roman" w:cs="Times New Roman"/>
-        </w:rPr>
-      </w:pPr>
-    </w:p>
-    <w:p>
-      <w:pPr>
-        <w:pStyle w:val="Prrafodelista"/>
-        <w:rPr>
-          <w:rFonts w:ascii="Times New Roman" w:hAnsi="Times New Roman" w:cs="Times New Roman"/>
-        </w:rPr>
-      </w:pPr>
-    </w:p>
-    <w:p>
-      <w:pPr>
-        <w:pStyle w:val="Prrafodelista"/>
-        <w:rPr>
-          <w:rFonts w:ascii="Times New Roman" w:hAnsi="Times New Roman" w:cs="Times New Roman"/>
-        </w:rPr>
-      </w:pPr>
-    </w:p>
-    <w:p>
-      <w:pPr>
-        <w:pStyle w:val="Prrafodelista"/>
-        <w:rPr>
-          <w:rFonts w:ascii="Times New Roman" w:hAnsi="Times New Roman" w:cs="Times New Roman"/>
-        </w:rPr>
-      </w:pPr>
-    </w:p>
-    <w:p>
-      <w:pPr>
-        <w:pStyle w:val="Prrafodelista"/>
-        <w:rPr>
-          <w:rFonts w:ascii="Times New Roman" w:hAnsi="Times New Roman" w:cs="Times New Roman"/>
-        </w:rPr>
-      </w:pPr>
-    </w:p>
-    <w:p>
-      <w:pPr>
-        <w:pStyle w:val="Prrafodelista"/>
-        <w:rPr>
-          <w:rFonts w:ascii="Times New Roman" w:hAnsi="Times New Roman" w:cs="Times New Roman"/>
-        </w:rPr>
-      </w:pPr>
-    </w:p>
-    <w:p>
-      <w:pPr>
-        <w:pStyle w:val="Prrafodelista"/>
-        <w:rPr>
-          <w:rFonts w:ascii="Times New Roman" w:hAnsi="Times New Roman" w:cs="Times New Roman"/>
-        </w:rPr>
-      </w:pPr>
-    </w:p>
-    <w:p>
-      <w:pPr>
-        <w:pStyle w:val="Prrafodelista"/>
-        <w:rPr>
-          <w:rFonts w:ascii="Times New Roman" w:hAnsi="Times New Roman" w:cs="Times New Roman"/>
-        </w:rPr>
-      </w:pPr>
-    </w:p>
-    <w:p>
-      <w:pPr>
-        <w:pStyle w:val="Prrafodelista"/>
-        <w:rPr>
-          <w:rFonts w:ascii="Times New Roman" w:hAnsi="Times New Roman" w:cs="Times New Roman"/>
-        </w:rPr>
-      </w:pPr>
-    </w:p>
-    <w:p>
-      <w:pPr>
-        <w:pStyle w:val="Prrafodelista"/>
-        <w:rPr>
-          <w:rFonts w:ascii="Times New Roman" w:hAnsi="Times New Roman" w:cs="Times New Roman"/>
-        </w:rPr>
-      </w:pPr>
-    </w:p>
-    <w:p>
-      <w:pPr>
-        <w:pStyle w:val="Prrafodelista"/>
-        <w:rPr>
-          <w:rFonts w:ascii="Times New Roman" w:hAnsi="Times New Roman" w:cs="Times New Roman"/>
-        </w:rPr>
-      </w:pPr>
-    </w:p>
-    <w:p>
-      <w:pPr>
-        <w:pStyle w:val="Prrafodelista"/>
-        <w:rPr>
-          <w:rFonts w:ascii="Times New Roman" w:hAnsi="Times New Roman" w:cs="Times New Roman"/>
-        </w:rPr>
-      </w:pPr>
-    </w:p>
-    <w:p>
-      <w:pPr>
-        <w:pStyle w:val="Prrafodelista"/>
-        <w:rPr>
-          <w:rFonts w:ascii="Times New Roman" w:hAnsi="Times New Roman" w:cs="Times New Roman"/>
-        </w:rPr>
-      </w:pPr>
-    </w:p>
-    <w:p>
-      <w:pPr>
-        <w:pStyle w:val="Prrafodelista"/>
-        <w:rPr>
-          <w:rFonts w:ascii="Times New Roman" w:hAnsi="Times New Roman" w:cs="Times New Roman"/>
-        </w:rPr>
-      </w:pPr>
-    </w:p>
-    <w:p>
-      <w:pPr>
-        <w:pStyle w:val="Prrafodelista"/>
-        <w:rPr>
-          <w:rFonts w:ascii="Times New Roman" w:hAnsi="Times New Roman" w:cs="Times New Roman"/>
-        </w:rPr>
-      </w:pPr>
-    </w:p>
-    <w:p>
-      <w:pPr>
-        <w:pStyle w:val="Prrafodelista"/>
-        <w:rPr>
-          <w:rFonts w:ascii="Times New Roman" w:hAnsi="Times New Roman" w:cs="Times New Roman"/>
-        </w:rPr>
-      </w:pPr>
-    </w:p>
-    <w:p>
-      <w:pPr>
-        <w:pStyle w:val="Prrafodelista"/>
-        <w:rPr>
-          <w:rFonts w:ascii="Times New Roman" w:hAnsi="Times New Roman" w:cs="Times New Roman"/>
-        </w:rPr>
-      </w:pPr>
-    </w:p>
-    <w:p>
-      <w:pPr>
-        <w:pStyle w:val="Prrafodelista"/>
-        <w:rPr>
-          <w:rFonts w:ascii="Times New Roman" w:hAnsi="Times New Roman" w:cs="Times New Roman"/>
-        </w:rPr>
-      </w:pPr>
-    </w:p>
-    <w:p>
-      <w:pPr>
-        <w:pStyle w:val="Prrafodelista"/>
-        <w:rPr>
-          <w:rFonts w:ascii="Times New Roman" w:hAnsi="Times New Roman" w:cs="Times New Roman"/>
-        </w:rPr>
-      </w:pPr>
-    </w:p>
-    <w:p>
-      <w:pPr>
-        <w:pStyle w:val="Prrafodelista"/>
-        <w:rPr>
-          <w:rFonts w:ascii="Times New Roman" w:hAnsi="Times New Roman" w:cs="Times New Roman"/>
-        </w:rPr>
-      </w:pPr>
-    </w:p>
-    <w:p>
-      <w:pPr>
-        <w:pStyle w:val="Prrafodelista"/>
-        <w:rPr>
-          <w:rFonts w:ascii="Times New Roman" w:hAnsi="Times New Roman" w:cs="Times New Roman"/>
-        </w:rPr>
-      </w:pPr>
-    </w:p>
-    <w:p>
-      <w:pPr>
-        <w:pStyle w:val="Prrafodelista"/>
-        <w:rPr>
-          <w:rFonts w:ascii="Times New Roman" w:hAnsi="Times New Roman" w:cs="Times New Roman"/>
-        </w:rPr>
-      </w:pPr>
-    </w:p>
-    <w:p>
-      <w:pPr>
-        <w:pStyle w:val="Prrafodelista"/>
-        <w:rPr>
-          <w:rFonts w:ascii="Times New Roman" w:hAnsi="Times New Roman" w:cs="Times New Roman"/>
-        </w:rPr>
-      </w:pPr>
-    </w:p>
-    <w:p>
-      <w:pPr>
-        <w:pStyle w:val="Prrafodelista"/>
-        <w:rPr>
-          <w:rFonts w:ascii="Times New Roman" w:hAnsi="Times New Roman" w:cs="Times New Roman"/>
-        </w:rPr>
-      </w:pPr>
-    </w:p>
-    <w:p>
-      <w:pPr>
-        <w:pStyle w:val="Prrafodelista"/>
-        <w:rPr>
-          <w:rFonts w:ascii="Times New Roman" w:hAnsi="Times New Roman" w:cs="Times New Roman"/>
-        </w:rPr>
-      </w:pPr>
-    </w:p>
-    <w:p>
-      <w:pPr>
-        <w:pStyle w:val="Prrafodelista"/>
-        <w:rPr>
-          <w:rFonts w:ascii="Times New Roman" w:hAnsi="Times New Roman" w:cs="Times New Roman"/>
-        </w:rPr>
-      </w:pPr>
-    </w:p>
-    <w:p>
-      <w:pPr>
-        <w:pStyle w:val="Ttulo3"/>
-        <w:numPr>
-          <w:ilvl w:val="2"/>
-          <w:numId w:val="7"/>
-        </w:numPr>
-        <w:rPr>
-          <w:rFonts w:ascii="Times New Roman" w:hAnsi="Times New Roman" w:cs="Times New Roman"/>
-        </w:rPr>
-      </w:pPr>
-      <w:bookmarkStart w:id="14" w:name="_Toc71476437"/>
-      <w:r>
-        <w:rPr>
-          <w:rFonts w:ascii="Times New Roman" w:hAnsi="Times New Roman" w:cs="Times New Roman"/>
-        </w:rPr>
-        <w:lastRenderedPageBreak/>
-        <w:t>Entrega</w:t>
-      </w:r>
-      <w:bookmarkEnd w:id="14"/>
-    </w:p>
-    <w:p>
-      <w:pPr>
-        <w:rPr>
-          <w:rFonts w:ascii="Times New Roman" w:hAnsi="Times New Roman" w:cs="Times New Roman"/>
-        </w:rPr>
-      </w:pPr>
-    </w:p>
-    <w:p>
-      <w:pPr>
-        <w:pStyle w:val="Prrafodelista"/>
-        <w:numPr>
-          <w:ilvl w:val="0"/>
-          <w:numId w:val="13"/>
-        </w:numPr>
-        <w:rPr>
-          <w:rFonts w:ascii="Times New Roman" w:hAnsi="Times New Roman" w:cs="Times New Roman"/>
-        </w:rPr>
-      </w:pPr>
-      <w:r>
-        <w:rPr>
-          <w:rFonts w:ascii="Times New Roman" w:hAnsi="Times New Roman" w:cs="Times New Roman"/>
-        </w:rPr>
-        <w:t>Diagrama d’activitats</w:t>
-      </w:r>
-    </w:p>
-    <w:p>
-      <w:pPr>
-        <w:rPr>
-          <w:rFonts w:ascii="Times New Roman" w:hAnsi="Times New Roman" w:cs="Times New Roman"/>
-        </w:rPr>
-      </w:pPr>
-    </w:p>
-    <w:p>
-      <w:pPr>
-        <w:rPr>
-          <w:rFonts w:ascii="Times New Roman" w:hAnsi="Times New Roman" w:cs="Times New Roman"/>
-        </w:rPr>
-      </w:pPr>
-      <w:r>
-        <w:rPr>
-          <w:rFonts w:ascii="Times New Roman" w:hAnsi="Times New Roman" w:cs="Times New Roman"/>
-          <w:noProof/>
-        </w:rPr>
-        <w:drawing>
-          <wp:inline distT="0" distB="0" distL="0" distR="0" wp14:anchorId="27195357" wp14:editId="6234A48F">
-            <wp:extent cx="2714325" cy="3738696"/>
-            <wp:effectExtent l="0" t="0" r="0" b="0"/>
-            <wp:docPr id="24" name="Imagen 24"/>
-            <wp:cNvGraphicFramePr>
-              <a:graphicFrameLocks xmlns:a="http://schemas.openxmlformats.org/drawingml/2006/main" noChangeAspect="1"/>
-            </wp:cNvGraphicFramePr>
-            <a:graphic xmlns:a="http://schemas.openxmlformats.org/drawingml/2006/main">
-              <a:graphicData uri="http://schemas.openxmlformats.org/drawingml/2006/picture">
-                <pic:pic xmlns:pic="http://schemas.openxmlformats.org/drawingml/2006/picture">
-                  <pic:nvPicPr>
-                    <pic:cNvPr id="1" name=""/>
-                    <pic:cNvPicPr/>
-                  </pic:nvPicPr>
-                  <pic:blipFill>
-                    <a:blip r:embed="rId29"/>
-                    <a:stretch>
-                      <a:fillRect/>
-                    </a:stretch>
-                  </pic:blipFill>
-                  <pic:spPr>
-                    <a:xfrm>
-                      <a:off x="0" y="0"/>
-                      <a:ext cx="2730228" cy="3760601"/>
-                    </a:xfrm>
-                    <a:prstGeom prst="rect">
-                      <a:avLst/>
-                    </a:prstGeom>
-                  </pic:spPr>
-                </pic:pic>
-              </a:graphicData>
-            </a:graphic>
-          </wp:inline>
-        </w:drawing>
-      </w:r>
-    </w:p>
-    <w:p>
-      <w:pPr>
-        <w:pStyle w:val="Prrafodelista"/>
-        <w:numPr>
-          <w:ilvl w:val="0"/>
-          <w:numId w:val="13"/>
-        </w:numPr>
-        <w:rPr>
-          <w:rFonts w:ascii="Times New Roman" w:hAnsi="Times New Roman" w:cs="Times New Roman"/>
-        </w:rPr>
-      </w:pPr>
-      <w:r>
-        <w:rPr>
-          <w:rFonts w:ascii="Times New Roman" w:hAnsi="Times New Roman" w:cs="Times New Roman"/>
-        </w:rPr>
-        <w:t>Diagrama de classes</w:t>
-      </w:r>
-    </w:p>
-    <w:p>
-      <w:pPr>
-        <w:pStyle w:val="Prrafodelista"/>
-        <w:rPr>
-          <w:rFonts w:ascii="Times New Roman" w:hAnsi="Times New Roman" w:cs="Times New Roman"/>
-        </w:rPr>
-      </w:pPr>
-    </w:p>
-    <w:p>
-      <w:pPr>
-        <w:pStyle w:val="Prrafodelista"/>
-        <w:rPr>
-          <w:rFonts w:ascii="Times New Roman" w:hAnsi="Times New Roman" w:cs="Times New Roman"/>
-        </w:rPr>
-      </w:pPr>
-      <w:r>
-        <w:rPr>
-          <w:rFonts w:ascii="Times New Roman" w:hAnsi="Times New Roman" w:cs="Times New Roman"/>
-          <w:noProof/>
-        </w:rPr>
-        <w:drawing>
-          <wp:inline distT="0" distB="0" distL="0" distR="0" wp14:anchorId="0E956E2F" wp14:editId="31C80254">
-            <wp:extent cx="5400040" cy="2205990"/>
-            <wp:effectExtent l="0" t="0" r="0" b="3810"/>
-            <wp:docPr id="25" name="Imagen 25"/>
-            <wp:cNvGraphicFramePr>
-              <a:graphicFrameLocks xmlns:a="http://schemas.openxmlformats.org/drawingml/2006/main" noChangeAspect="1"/>
-            </wp:cNvGraphicFramePr>
-            <a:graphic xmlns:a="http://schemas.openxmlformats.org/drawingml/2006/main">
-              <a:graphicData uri="http://schemas.openxmlformats.org/drawingml/2006/picture">
-                <pic:pic xmlns:pic="http://schemas.openxmlformats.org/drawingml/2006/picture">
-                  <pic:nvPicPr>
-                    <pic:cNvPr id="1" name=""/>
-                    <pic:cNvPicPr/>
-                  </pic:nvPicPr>
-                  <pic:blipFill>
-                    <a:blip r:embed="rId30"/>
-                    <a:stretch>
-                      <a:fillRect/>
-                    </a:stretch>
-                  </pic:blipFill>
-                  <pic:spPr>
-                    <a:xfrm>
-                      <a:off x="0" y="0"/>
-                      <a:ext cx="5400040" cy="2205990"/>
-                    </a:xfrm>
-                    <a:prstGeom prst="rect">
-                      <a:avLst/>
-                    </a:prstGeom>
-                  </pic:spPr>
-                </pic:pic>
-              </a:graphicData>
-            </a:graphic>
-          </wp:inline>
-        </w:drawing>
-      </w:r>
-    </w:p>
-    <w:p>
-      <w:pPr>
-        <w:pStyle w:val="Prrafodelista"/>
-        <w:rPr>
-          <w:rFonts w:ascii="Times New Roman" w:hAnsi="Times New Roman" w:cs="Times New Roman"/>
-        </w:rPr>
-      </w:pPr>
-    </w:p>
-    <w:p>
-      <w:pPr>
-        <w:pStyle w:val="Prrafodelista"/>
-        <w:rPr>
-          <w:rFonts w:ascii="Times New Roman" w:hAnsi="Times New Roman" w:cs="Times New Roman"/>
-        </w:rPr>
-      </w:pPr>
-    </w:p>
-    <w:p>
-      <w:pPr>
-        <w:pStyle w:val="Prrafodelista"/>
-        <w:rPr>
-          <w:rFonts w:ascii="Times New Roman" w:hAnsi="Times New Roman" w:cs="Times New Roman"/>
-        </w:rPr>
-      </w:pPr>
-    </w:p>
-    <w:p>
-      <w:pPr>
-        <w:pStyle w:val="Prrafodelista"/>
-        <w:rPr>
-          <w:rFonts w:ascii="Times New Roman" w:hAnsi="Times New Roman" w:cs="Times New Roman"/>
-        </w:rPr>
-      </w:pPr>
-    </w:p>
-    <w:p>
-      <w:pPr>
-        <w:pStyle w:val="Prrafodelista"/>
-        <w:rPr>
-          <w:rFonts w:ascii="Times New Roman" w:hAnsi="Times New Roman" w:cs="Times New Roman"/>
-        </w:rPr>
-      </w:pPr>
-    </w:p>
-    <w:p>
-      <w:pPr>
-        <w:pStyle w:val="Prrafodelista"/>
-        <w:rPr>
-          <w:rFonts w:ascii="Times New Roman" w:hAnsi="Times New Roman" w:cs="Times New Roman"/>
-        </w:rPr>
-      </w:pPr>
-    </w:p>
-    <w:p>
-      <w:pPr>
-        <w:pStyle w:val="Prrafodelista"/>
-        <w:rPr>
-          <w:rFonts w:ascii="Times New Roman" w:hAnsi="Times New Roman" w:cs="Times New Roman"/>
-        </w:rPr>
-      </w:pPr>
-    </w:p>
-    <w:p>
-      <w:pPr>
-        <w:pStyle w:val="Prrafodelista"/>
-        <w:rPr>
-          <w:rFonts w:ascii="Times New Roman" w:hAnsi="Times New Roman" w:cs="Times New Roman"/>
-        </w:rPr>
-      </w:pPr>
-    </w:p>
-    <w:p>
-      <w:pPr>
-        <w:pStyle w:val="Prrafodelista"/>
-        <w:numPr>
-          <w:ilvl w:val="0"/>
-          <w:numId w:val="13"/>
-        </w:numPr>
-        <w:rPr>
-          <w:rFonts w:ascii="Times New Roman" w:hAnsi="Times New Roman" w:cs="Times New Roman"/>
-        </w:rPr>
-      </w:pPr>
-      <w:r>
-        <w:rPr>
-          <w:rFonts w:ascii="Times New Roman" w:hAnsi="Times New Roman" w:cs="Times New Roman"/>
-        </w:rPr>
-        <w:lastRenderedPageBreak/>
-        <w:t xml:space="preserve">Diagrama de seqüències </w:t>
-      </w:r>
-    </w:p>
-    <w:p>
-      <w:pPr>
-        <w:pStyle w:val="Prrafodelista"/>
-        <w:rPr>
-          <w:rFonts w:ascii="Times New Roman" w:hAnsi="Times New Roman" w:cs="Times New Roman"/>
-        </w:rPr>
-      </w:pPr>
-    </w:p>
-    <w:p>
-      <w:pPr>
-        <w:pStyle w:val="Prrafodelista"/>
-        <w:rPr>
-          <w:rFonts w:ascii="Times New Roman" w:hAnsi="Times New Roman" w:cs="Times New Roman"/>
-        </w:rPr>
-      </w:pPr>
-      <w:r>
-        <w:rPr>
-          <w:rFonts w:ascii="Times New Roman" w:hAnsi="Times New Roman" w:cs="Times New Roman"/>
-          <w:noProof/>
-        </w:rPr>
-        <w:drawing>
-          <wp:inline distT="0" distB="0" distL="0" distR="0" wp14:anchorId="05CF7B50" wp14:editId="6C209B94">
-            <wp:extent cx="5400040" cy="4162425"/>
-            <wp:effectExtent l="0" t="0" r="0" b="9525"/>
-            <wp:docPr id="26" name="Imagen 26"/>
-            <wp:cNvGraphicFramePr>
-              <a:graphicFrameLocks xmlns:a="http://schemas.openxmlformats.org/drawingml/2006/main" noChangeAspect="1"/>
-            </wp:cNvGraphicFramePr>
-            <a:graphic xmlns:a="http://schemas.openxmlformats.org/drawingml/2006/main">
-              <a:graphicData uri="http://schemas.openxmlformats.org/drawingml/2006/picture">
-                <pic:pic xmlns:pic="http://schemas.openxmlformats.org/drawingml/2006/picture">
-                  <pic:nvPicPr>
-                    <pic:cNvPr id="1" name=""/>
-                    <pic:cNvPicPr/>
-                  </pic:nvPicPr>
-                  <pic:blipFill>
-                    <a:blip r:embed="rId31"/>
-                    <a:stretch>
-                      <a:fillRect/>
-                    </a:stretch>
-                  </pic:blipFill>
-                  <pic:spPr>
-                    <a:xfrm>
-                      <a:off x="0" y="0"/>
                       <a:ext cx="5400040" cy="4162425"/>
                     </a:xfrm>
                     <a:prstGeom prst="rect">
@@ -9152,7 +7918,7 @@
       </w:r>
     </w:p>
     <w:sectPr>
-      <w:footerReference w:type="default" r:id="rId32"/>
+      <w:footerReference w:type="default" r:id="rId29"/>
       <w:pgSz w:w="11906" w:h="16838"/>
       <w:pgMar w:top="1417" w:right="1701" w:bottom="1417" w:left="1701" w:header="708" w:footer="708" w:gutter="0"/>
       <w:pgNumType w:start="1"/>

</xml_diff>